<commit_message>
Fix Edit & View 2010, not using API but FormClient
</commit_message>
<xml_diff>
--- a/IA0053_DPM PAMS v2.1_20170123.nsf.docx
+++ b/IA0053_DPM PAMS v2.1_20170123.nsf.docx
@@ -218,35 +218,18 @@
               <w:lang w:val="en-US"/>
             </w:rPr>
           </w:pPr>
-          <w:r>
-            <w:fldChar w:fldCharType="begin"/>
-          </w:r>
-          <w:r>
-            <w:instrText xml:space="preserve"> DOCPROPERTY  "_Customer Name"  \* MERGEFORMAT </w:instrText>
-          </w:r>
-          <w:r>
-            <w:fldChar w:fldCharType="separate"/>
-          </w:r>
-          <w:r>
-            <w:rPr>
-              <w:rFonts w:cs="Arial"/>
-              <w:b/>
-              <w:sz w:val="40"/>
-              <w:szCs w:val="40"/>
-              <w:lang w:val="en-US"/>
-            </w:rPr>
-            <w:t>DUPONT</w:t>
-          </w:r>
-          <w:r>
-            <w:rPr>
-              <w:rFonts w:cs="Arial"/>
-              <w:b/>
-              <w:sz w:val="40"/>
-              <w:szCs w:val="40"/>
-              <w:lang w:val="en-US"/>
-            </w:rPr>
-            <w:fldChar w:fldCharType="end"/>
-          </w:r>
+          <w:fldSimple w:instr=" DOCPROPERTY  &quot;_Customer Name&quot;  \* MERGEFORMAT ">
+            <w:r>
+              <w:rPr>
+                <w:rFonts w:cs="Arial"/>
+                <w:b/>
+                <w:sz w:val="40"/>
+                <w:szCs w:val="40"/>
+                <w:lang w:val="en-US"/>
+              </w:rPr>
+              <w:t>DUPONT</w:t>
+            </w:r>
+          </w:fldSimple>
           <w:r>
             <w:rPr>
               <w:rFonts w:cs="Arial"/>
@@ -267,8 +250,6 @@
             </w:rPr>
             <w:t>B</w:t>
           </w:r>
-          <w:bookmarkStart w:id="2" w:name="_GoBack"/>
-          <w:bookmarkEnd w:id="2"/>
         </w:p>
         <w:p>
           <w:pPr>
@@ -822,8 +803,8 @@
           <w:lang w:val="en-US"/>
         </w:rPr>
       </w:pPr>
-      <w:bookmarkStart w:id="3" w:name="_Toc356227235"/>
-      <w:bookmarkStart w:id="4" w:name="_Toc362429612"/>
+      <w:bookmarkStart w:id="2" w:name="_Toc356227235"/>
+      <w:bookmarkStart w:id="3" w:name="_Toc362429612"/>
       <w:r>
         <w:rPr>
           <w:color w:val="215868" w:themeColor="accent5" w:themeShade="80"/>
@@ -1117,14 +1098,14 @@
       <w:pPr>
         <w:pStyle w:val="Heading1"/>
       </w:pPr>
-      <w:bookmarkStart w:id="5" w:name="_Toc450320248"/>
+      <w:bookmarkStart w:id="4" w:name="_Toc450320248"/>
+      <w:bookmarkEnd w:id="2"/>
       <w:bookmarkEnd w:id="3"/>
-      <w:bookmarkEnd w:id="4"/>
       <w:r>
         <w:lastRenderedPageBreak/>
         <w:t>Overview</w:t>
       </w:r>
-      <w:bookmarkEnd w:id="5"/>
+      <w:bookmarkEnd w:id="4"/>
     </w:p>
     <w:p>
       <w:pPr>
@@ -1144,7 +1125,7 @@
           <w:b/>
         </w:rPr>
       </w:pPr>
-      <w:bookmarkStart w:id="6" w:name="_Toc362429613"/>
+      <w:bookmarkStart w:id="5" w:name="_Toc362429613"/>
       <w:r>
         <w:rPr>
           <w:b/>
@@ -1160,11 +1141,13 @@
       <w:r>
         <w:tab/>
       </w:r>
+      <w:bookmarkStart w:id="6" w:name="_GoBack"/>
       <w:r>
         <w:t>DPM PAMS v2.1</w:t>
       </w:r>
+      <w:bookmarkEnd w:id="6"/>
     </w:p>
-    <w:bookmarkEnd w:id="6"/>
+    <w:bookmarkEnd w:id="5"/>
     <w:p>
       <w:pPr>
         <w:pStyle w:val="ListParagraph"/>
@@ -1211,17 +1194,9 @@
         </w:rPr>
         <w:t xml:space="preserve">Link to SharePoint Site: </w:t>
       </w:r>
-      <w:hyperlink r:id="rId8" w:history="1">
-        <w:r>
-          <w:rPr>
-            <w:rStyle w:val="Hyperlink"/>
-            <w:rFonts w:ascii="Segoe UI" w:eastAsiaTheme="majorEastAsia" w:hAnsi="Segoe UI" w:cs="Segoe UI"/>
-            <w:color w:val="0072C6"/>
-            <w:szCs w:val="20"/>
-          </w:rPr>
-          <w:t>https://dupont.sharepoint.com/teams/teams_lotusnotesappinv/a2m/dpItar/Lists/Application Inventory/By Migration Tool.aspx</w:t>
-        </w:r>
-      </w:hyperlink>
+      <w:r>
+        <w:t>https://teamssv.dupont.com/sites/teams_dpm_pams_v21</w:t>
+      </w:r>
     </w:p>
     <w:p>
       <w:pPr>
@@ -1269,7 +1244,7 @@
       <w:r>
         <w:t xml:space="preserve"> </w:t>
       </w:r>
-      <w:hyperlink r:id="rId9" w:history="1">
+      <w:hyperlink r:id="rId8" w:history="1">
         <w:r>
           <w:rPr>
             <w:rStyle w:val="Hyperlink"/>
@@ -1292,7 +1267,7 @@
       <w:r>
         <w:t xml:space="preserve">Owner: </w:t>
       </w:r>
-      <w:hyperlink r:id="rId10" w:history="1">
+      <w:hyperlink r:id="rId9" w:history="1">
         <w:r>
           <w:rPr>
             <w:rStyle w:val="Hyperlink"/>
@@ -1947,7 +1922,7 @@
                           <pic:cNvPicPr/>
                         </pic:nvPicPr>
                         <pic:blipFill>
-                          <a:blip r:embed="rId11">
+                          <a:blip r:embed="rId10">
                             <a:extLst>
                               <a:ext uri="{28A0092B-C50C-407E-A947-70E740481C1C}">
                                 <a14:useLocalDpi xmlns:a14="http://schemas.microsoft.com/office/drawing/2010/main" val="0"/>
@@ -2057,7 +2032,7 @@
                           <pic:cNvPicPr/>
                         </pic:nvPicPr>
                         <pic:blipFill>
-                          <a:blip r:embed="rId12"/>
+                          <a:blip r:embed="rId11"/>
                           <a:stretch>
                             <a:fillRect/>
                           </a:stretch>
@@ -2172,7 +2147,7 @@
                           <pic:cNvPicPr/>
                         </pic:nvPicPr>
                         <pic:blipFill>
-                          <a:blip r:embed="rId13"/>
+                          <a:blip r:embed="rId12"/>
                           <a:stretch>
                             <a:fillRect/>
                           </a:stretch>
@@ -2262,6 +2237,120 @@
                   <wp:extent cx="2584583" cy="2076557"/>
                   <wp:effectExtent l="0" t="0" r="6350" b="0"/>
                   <wp:docPr id="5" name="Picture 5"/>
+                  <wp:cNvGraphicFramePr>
+                    <a:graphicFrameLocks xmlns:a="http://schemas.openxmlformats.org/drawingml/2006/main" noChangeAspect="1"/>
+                  </wp:cNvGraphicFramePr>
+                  <a:graphic xmlns:a="http://schemas.openxmlformats.org/drawingml/2006/main">
+                    <a:graphicData uri="http://schemas.openxmlformats.org/drawingml/2006/picture">
+                      <pic:pic xmlns:pic="http://schemas.openxmlformats.org/drawingml/2006/picture">
+                        <pic:nvPicPr>
+                          <pic:cNvPr id="1" name=""/>
+                          <pic:cNvPicPr/>
+                        </pic:nvPicPr>
+                        <pic:blipFill>
+                          <a:blip r:embed="rId13"/>
+                          <a:stretch>
+                            <a:fillRect/>
+                          </a:stretch>
+                        </pic:blipFill>
+                        <pic:spPr>
+                          <a:xfrm>
+                            <a:off x="0" y="0"/>
+                            <a:ext cx="2584583" cy="2076557"/>
+                          </a:xfrm>
+                          <a:prstGeom prst="rect">
+                            <a:avLst/>
+                          </a:prstGeom>
+                        </pic:spPr>
+                      </pic:pic>
+                    </a:graphicData>
+                  </a:graphic>
+                </wp:inline>
+              </w:drawing>
+            </w:r>
+          </w:p>
+        </w:tc>
+      </w:tr>
+      <w:tr>
+        <w:tc>
+          <w:tcPr>
+            <w:tcW w:w="3026" w:type="dxa"/>
+            <w:tcBorders>
+              <w:top w:val="nil"/>
+              <w:left w:val="nil"/>
+              <w:bottom w:val="nil"/>
+              <w:right w:val="nil"/>
+            </w:tcBorders>
+          </w:tcPr>
+          <w:p>
+            <w:pPr>
+              <w:pStyle w:val="ListParagraph"/>
+              <w:numPr>
+                <w:ilvl w:val="0"/>
+                <w:numId w:val="0"/>
+              </w:numPr>
+              <w:rPr>
+                <w:b/>
+                <w:u w:val="single"/>
+              </w:rPr>
+            </w:pPr>
+            <w:r>
+              <w:rPr>
+                <w:b/>
+                <w:color w:val="000000"/>
+              </w:rPr>
+              <w:t>Admin \ Developer Keyword</w:t>
+            </w:r>
+          </w:p>
+          <w:p>
+            <w:pPr>
+              <w:pStyle w:val="ListParagraph"/>
+              <w:numPr>
+                <w:ilvl w:val="0"/>
+                <w:numId w:val="0"/>
+              </w:numPr>
+              <w:jc w:val="both"/>
+              <w:rPr>
+                <w:b/>
+                <w:color w:val="000000"/>
+              </w:rPr>
+            </w:pPr>
+          </w:p>
+        </w:tc>
+        <w:tc>
+          <w:tcPr>
+            <w:tcW w:w="6678" w:type="dxa"/>
+            <w:gridSpan w:val="2"/>
+            <w:tcBorders>
+              <w:top w:val="nil"/>
+              <w:left w:val="nil"/>
+              <w:bottom w:val="nil"/>
+              <w:right w:val="nil"/>
+            </w:tcBorders>
+          </w:tcPr>
+          <w:p>
+            <w:pPr>
+              <w:pStyle w:val="ListParagraph"/>
+              <w:numPr>
+                <w:ilvl w:val="0"/>
+                <w:numId w:val="0"/>
+              </w:numPr>
+              <w:jc w:val="both"/>
+              <w:rPr>
+                <w:noProof/>
+                <w:lang w:val="en-US" w:eastAsia="en-US"/>
+              </w:rPr>
+            </w:pPr>
+            <w:r>
+              <w:rPr>
+                <w:noProof/>
+                <w:lang w:val="en-US" w:eastAsia="en-US"/>
+              </w:rPr>
+              <w:drawing>
+                <wp:inline distT="0" distB="0" distL="0" distR="0" wp14:anchorId="785420BB" wp14:editId="4E789CC5">
+                  <wp:extent cx="2584583" cy="2076557"/>
+                  <wp:effectExtent l="0" t="0" r="6350" b="0"/>
+                  <wp:docPr id="9" name="Picture 9"/>
                   <wp:cNvGraphicFramePr>
                     <a:graphicFrameLocks xmlns:a="http://schemas.openxmlformats.org/drawingml/2006/main" noChangeAspect="1"/>
                   </wp:cNvGraphicFramePr>
@@ -2324,7 +2413,8 @@
                 <w:b/>
                 <w:color w:val="000000"/>
               </w:rPr>
-              <w:t>Admin \ Developer Keyword</w:t>
+              <w:lastRenderedPageBreak/>
+              <w:t>Search Log</w:t>
             </w:r>
           </w:p>
           <w:p>
@@ -2334,7 +2424,786 @@
                 <w:ilvl w:val="0"/>
                 <w:numId w:val="0"/>
               </w:numPr>
-              <w:jc w:val="both"/>
+              <w:rPr>
+                <w:b/>
+                <w:color w:val="000000"/>
+              </w:rPr>
+            </w:pPr>
+          </w:p>
+          <w:p>
+            <w:pPr>
+              <w:pStyle w:val="ListParagraph"/>
+              <w:numPr>
+                <w:ilvl w:val="0"/>
+                <w:numId w:val="0"/>
+              </w:numPr>
+              <w:rPr>
+                <w:b/>
+                <w:color w:val="000000"/>
+              </w:rPr>
+            </w:pPr>
+          </w:p>
+          <w:p>
+            <w:pPr>
+              <w:pStyle w:val="ListParagraph"/>
+              <w:numPr>
+                <w:ilvl w:val="0"/>
+                <w:numId w:val="0"/>
+              </w:numPr>
+              <w:rPr>
+                <w:b/>
+                <w:color w:val="000000"/>
+              </w:rPr>
+            </w:pPr>
+          </w:p>
+          <w:p>
+            <w:pPr>
+              <w:pStyle w:val="ListParagraph"/>
+              <w:numPr>
+                <w:ilvl w:val="0"/>
+                <w:numId w:val="0"/>
+              </w:numPr>
+              <w:rPr>
+                <w:b/>
+                <w:color w:val="000000"/>
+              </w:rPr>
+            </w:pPr>
+          </w:p>
+          <w:p>
+            <w:pPr>
+              <w:pStyle w:val="ListParagraph"/>
+              <w:numPr>
+                <w:ilvl w:val="0"/>
+                <w:numId w:val="0"/>
+              </w:numPr>
+              <w:rPr>
+                <w:b/>
+                <w:color w:val="000000"/>
+              </w:rPr>
+            </w:pPr>
+          </w:p>
+          <w:p>
+            <w:pPr>
+              <w:pStyle w:val="ListParagraph"/>
+              <w:numPr>
+                <w:ilvl w:val="0"/>
+                <w:numId w:val="0"/>
+              </w:numPr>
+              <w:rPr>
+                <w:b/>
+                <w:color w:val="000000"/>
+              </w:rPr>
+            </w:pPr>
+          </w:p>
+          <w:p>
+            <w:pPr>
+              <w:pStyle w:val="ListParagraph"/>
+              <w:numPr>
+                <w:ilvl w:val="0"/>
+                <w:numId w:val="0"/>
+              </w:numPr>
+              <w:rPr>
+                <w:b/>
+                <w:color w:val="000000"/>
+              </w:rPr>
+            </w:pPr>
+          </w:p>
+          <w:p>
+            <w:pPr>
+              <w:pStyle w:val="ListParagraph"/>
+              <w:numPr>
+                <w:ilvl w:val="0"/>
+                <w:numId w:val="0"/>
+              </w:numPr>
+              <w:rPr>
+                <w:b/>
+                <w:color w:val="000000"/>
+              </w:rPr>
+            </w:pPr>
+          </w:p>
+          <w:p>
+            <w:pPr>
+              <w:pStyle w:val="ListParagraph"/>
+              <w:numPr>
+                <w:ilvl w:val="0"/>
+                <w:numId w:val="0"/>
+              </w:numPr>
+              <w:rPr>
+                <w:b/>
+                <w:color w:val="000000"/>
+              </w:rPr>
+            </w:pPr>
+          </w:p>
+          <w:p>
+            <w:pPr>
+              <w:pStyle w:val="ListParagraph"/>
+              <w:numPr>
+                <w:ilvl w:val="0"/>
+                <w:numId w:val="0"/>
+              </w:numPr>
+              <w:rPr>
+                <w:b/>
+                <w:color w:val="000000"/>
+              </w:rPr>
+            </w:pPr>
+          </w:p>
+          <w:p>
+            <w:pPr>
+              <w:pStyle w:val="ListParagraph"/>
+              <w:numPr>
+                <w:ilvl w:val="0"/>
+                <w:numId w:val="0"/>
+              </w:numPr>
+              <w:rPr>
+                <w:b/>
+                <w:color w:val="000000"/>
+              </w:rPr>
+            </w:pPr>
+          </w:p>
+          <w:p>
+            <w:pPr>
+              <w:pStyle w:val="ListParagraph"/>
+              <w:numPr>
+                <w:ilvl w:val="0"/>
+                <w:numId w:val="0"/>
+              </w:numPr>
+              <w:rPr>
+                <w:b/>
+                <w:color w:val="000000"/>
+              </w:rPr>
+            </w:pPr>
+          </w:p>
+          <w:p>
+            <w:pPr>
+              <w:pStyle w:val="ListParagraph"/>
+              <w:numPr>
+                <w:ilvl w:val="0"/>
+                <w:numId w:val="0"/>
+              </w:numPr>
+              <w:rPr>
+                <w:b/>
+                <w:color w:val="000000"/>
+              </w:rPr>
+            </w:pPr>
+          </w:p>
+          <w:p>
+            <w:pPr>
+              <w:pStyle w:val="ListParagraph"/>
+              <w:numPr>
+                <w:ilvl w:val="0"/>
+                <w:numId w:val="0"/>
+              </w:numPr>
+              <w:rPr>
+                <w:b/>
+                <w:color w:val="000000"/>
+              </w:rPr>
+            </w:pPr>
+          </w:p>
+          <w:p>
+            <w:pPr>
+              <w:pStyle w:val="ListParagraph"/>
+              <w:numPr>
+                <w:ilvl w:val="0"/>
+                <w:numId w:val="0"/>
+              </w:numPr>
+              <w:rPr>
+                <w:b/>
+                <w:color w:val="000000"/>
+              </w:rPr>
+            </w:pPr>
+          </w:p>
+          <w:p>
+            <w:pPr>
+              <w:pStyle w:val="ListParagraph"/>
+              <w:numPr>
+                <w:ilvl w:val="0"/>
+                <w:numId w:val="0"/>
+              </w:numPr>
+              <w:rPr>
+                <w:b/>
+                <w:color w:val="000000"/>
+              </w:rPr>
+            </w:pPr>
+          </w:p>
+          <w:p>
+            <w:pPr>
+              <w:pStyle w:val="ListParagraph"/>
+              <w:numPr>
+                <w:ilvl w:val="0"/>
+                <w:numId w:val="0"/>
+              </w:numPr>
+              <w:rPr>
+                <w:b/>
+                <w:color w:val="000000"/>
+              </w:rPr>
+            </w:pPr>
+          </w:p>
+          <w:p>
+            <w:pPr>
+              <w:pStyle w:val="ListParagraph"/>
+              <w:numPr>
+                <w:ilvl w:val="0"/>
+                <w:numId w:val="0"/>
+              </w:numPr>
+              <w:rPr>
+                <w:b/>
+                <w:color w:val="000000"/>
+              </w:rPr>
+            </w:pPr>
+          </w:p>
+          <w:p>
+            <w:pPr>
+              <w:pStyle w:val="ListParagraph"/>
+              <w:numPr>
+                <w:ilvl w:val="0"/>
+                <w:numId w:val="0"/>
+              </w:numPr>
+              <w:rPr>
+                <w:b/>
+                <w:color w:val="000000"/>
+              </w:rPr>
+            </w:pPr>
+          </w:p>
+          <w:p>
+            <w:pPr>
+              <w:pStyle w:val="ListParagraph"/>
+              <w:numPr>
+                <w:ilvl w:val="0"/>
+                <w:numId w:val="0"/>
+              </w:numPr>
+              <w:rPr>
+                <w:b/>
+                <w:color w:val="000000"/>
+              </w:rPr>
+            </w:pPr>
+          </w:p>
+          <w:p>
+            <w:pPr>
+              <w:pStyle w:val="ListParagraph"/>
+              <w:numPr>
+                <w:ilvl w:val="0"/>
+                <w:numId w:val="0"/>
+              </w:numPr>
+              <w:rPr>
+                <w:b/>
+                <w:color w:val="000000"/>
+              </w:rPr>
+            </w:pPr>
+          </w:p>
+          <w:p>
+            <w:pPr>
+              <w:pStyle w:val="ListParagraph"/>
+              <w:numPr>
+                <w:ilvl w:val="0"/>
+                <w:numId w:val="0"/>
+              </w:numPr>
+              <w:rPr>
+                <w:b/>
+                <w:color w:val="000000"/>
+              </w:rPr>
+            </w:pPr>
+          </w:p>
+          <w:p>
+            <w:pPr>
+              <w:pStyle w:val="ListParagraph"/>
+              <w:numPr>
+                <w:ilvl w:val="0"/>
+                <w:numId w:val="0"/>
+              </w:numPr>
+              <w:rPr>
+                <w:b/>
+                <w:color w:val="000000"/>
+              </w:rPr>
+            </w:pPr>
+          </w:p>
+          <w:p>
+            <w:pPr>
+              <w:pStyle w:val="ListParagraph"/>
+              <w:numPr>
+                <w:ilvl w:val="0"/>
+                <w:numId w:val="0"/>
+              </w:numPr>
+              <w:rPr>
+                <w:b/>
+                <w:color w:val="000000"/>
+              </w:rPr>
+            </w:pPr>
+          </w:p>
+          <w:p>
+            <w:pPr>
+              <w:pStyle w:val="ListParagraph"/>
+              <w:numPr>
+                <w:ilvl w:val="0"/>
+                <w:numId w:val="0"/>
+              </w:numPr>
+              <w:rPr>
+                <w:b/>
+                <w:color w:val="000000"/>
+              </w:rPr>
+            </w:pPr>
+          </w:p>
+          <w:p>
+            <w:pPr>
+              <w:pStyle w:val="ListParagraph"/>
+              <w:numPr>
+                <w:ilvl w:val="0"/>
+                <w:numId w:val="0"/>
+              </w:numPr>
+              <w:rPr>
+                <w:b/>
+                <w:color w:val="000000"/>
+              </w:rPr>
+            </w:pPr>
+          </w:p>
+          <w:p>
+            <w:pPr>
+              <w:pStyle w:val="ListParagraph"/>
+              <w:numPr>
+                <w:ilvl w:val="0"/>
+                <w:numId w:val="0"/>
+              </w:numPr>
+              <w:rPr>
+                <w:b/>
+                <w:color w:val="000000"/>
+              </w:rPr>
+            </w:pPr>
+          </w:p>
+          <w:p>
+            <w:pPr>
+              <w:pStyle w:val="ListParagraph"/>
+              <w:numPr>
+                <w:ilvl w:val="0"/>
+                <w:numId w:val="0"/>
+              </w:numPr>
+              <w:rPr>
+                <w:b/>
+                <w:color w:val="000000"/>
+              </w:rPr>
+            </w:pPr>
+          </w:p>
+          <w:p>
+            <w:pPr>
+              <w:pStyle w:val="ListParagraph"/>
+              <w:numPr>
+                <w:ilvl w:val="0"/>
+                <w:numId w:val="0"/>
+              </w:numPr>
+              <w:rPr>
+                <w:b/>
+                <w:color w:val="000000"/>
+              </w:rPr>
+            </w:pPr>
+          </w:p>
+          <w:p>
+            <w:pPr>
+              <w:pStyle w:val="ListParagraph"/>
+              <w:numPr>
+                <w:ilvl w:val="0"/>
+                <w:numId w:val="0"/>
+              </w:numPr>
+              <w:rPr>
+                <w:b/>
+                <w:color w:val="000000"/>
+              </w:rPr>
+            </w:pPr>
+          </w:p>
+          <w:p>
+            <w:pPr>
+              <w:pStyle w:val="ListParagraph"/>
+              <w:numPr>
+                <w:ilvl w:val="0"/>
+                <w:numId w:val="0"/>
+              </w:numPr>
+              <w:rPr>
+                <w:b/>
+                <w:color w:val="000000"/>
+              </w:rPr>
+            </w:pPr>
+          </w:p>
+          <w:p>
+            <w:pPr>
+              <w:pStyle w:val="ListParagraph"/>
+              <w:numPr>
+                <w:ilvl w:val="0"/>
+                <w:numId w:val="0"/>
+              </w:numPr>
+              <w:rPr>
+                <w:b/>
+                <w:color w:val="000000"/>
+              </w:rPr>
+            </w:pPr>
+          </w:p>
+          <w:p>
+            <w:pPr>
+              <w:pStyle w:val="ListParagraph"/>
+              <w:numPr>
+                <w:ilvl w:val="0"/>
+                <w:numId w:val="0"/>
+              </w:numPr>
+              <w:rPr>
+                <w:b/>
+                <w:color w:val="000000"/>
+              </w:rPr>
+            </w:pPr>
+          </w:p>
+          <w:p>
+            <w:pPr>
+              <w:pStyle w:val="ListParagraph"/>
+              <w:numPr>
+                <w:ilvl w:val="0"/>
+                <w:numId w:val="0"/>
+              </w:numPr>
+              <w:rPr>
+                <w:b/>
+                <w:color w:val="000000"/>
+              </w:rPr>
+            </w:pPr>
+          </w:p>
+          <w:p>
+            <w:pPr>
+              <w:pStyle w:val="ListParagraph"/>
+              <w:numPr>
+                <w:ilvl w:val="0"/>
+                <w:numId w:val="0"/>
+              </w:numPr>
+              <w:rPr>
+                <w:b/>
+                <w:color w:val="000000"/>
+              </w:rPr>
+            </w:pPr>
+          </w:p>
+          <w:p>
+            <w:pPr>
+              <w:pStyle w:val="ListParagraph"/>
+              <w:numPr>
+                <w:ilvl w:val="0"/>
+                <w:numId w:val="0"/>
+              </w:numPr>
+              <w:rPr>
+                <w:b/>
+                <w:color w:val="000000"/>
+              </w:rPr>
+            </w:pPr>
+          </w:p>
+          <w:p>
+            <w:pPr>
+              <w:pStyle w:val="ListParagraph"/>
+              <w:numPr>
+                <w:ilvl w:val="0"/>
+                <w:numId w:val="0"/>
+              </w:numPr>
+              <w:rPr>
+                <w:b/>
+                <w:color w:val="000000"/>
+              </w:rPr>
+            </w:pPr>
+          </w:p>
+          <w:p>
+            <w:pPr>
+              <w:pStyle w:val="ListParagraph"/>
+              <w:numPr>
+                <w:ilvl w:val="0"/>
+                <w:numId w:val="0"/>
+              </w:numPr>
+              <w:rPr>
+                <w:b/>
+                <w:color w:val="000000"/>
+              </w:rPr>
+            </w:pPr>
+          </w:p>
+          <w:p>
+            <w:pPr>
+              <w:pStyle w:val="ListParagraph"/>
+              <w:numPr>
+                <w:ilvl w:val="0"/>
+                <w:numId w:val="0"/>
+              </w:numPr>
+              <w:rPr>
+                <w:b/>
+                <w:color w:val="000000"/>
+              </w:rPr>
+            </w:pPr>
+          </w:p>
+          <w:p>
+            <w:pPr>
+              <w:pStyle w:val="ListParagraph"/>
+              <w:numPr>
+                <w:ilvl w:val="0"/>
+                <w:numId w:val="0"/>
+              </w:numPr>
+              <w:rPr>
+                <w:b/>
+                <w:color w:val="000000"/>
+              </w:rPr>
+            </w:pPr>
+          </w:p>
+          <w:p>
+            <w:pPr>
+              <w:pStyle w:val="ListParagraph"/>
+              <w:numPr>
+                <w:ilvl w:val="0"/>
+                <w:numId w:val="0"/>
+              </w:numPr>
+              <w:rPr>
+                <w:b/>
+                <w:color w:val="000000"/>
+              </w:rPr>
+            </w:pPr>
+          </w:p>
+          <w:p>
+            <w:pPr>
+              <w:pStyle w:val="ListParagraph"/>
+              <w:numPr>
+                <w:ilvl w:val="0"/>
+                <w:numId w:val="0"/>
+              </w:numPr>
+              <w:rPr>
+                <w:b/>
+                <w:color w:val="000000"/>
+              </w:rPr>
+            </w:pPr>
+          </w:p>
+          <w:p>
+            <w:pPr>
+              <w:pStyle w:val="ListParagraph"/>
+              <w:numPr>
+                <w:ilvl w:val="0"/>
+                <w:numId w:val="0"/>
+              </w:numPr>
+              <w:rPr>
+                <w:b/>
+                <w:color w:val="000000"/>
+              </w:rPr>
+            </w:pPr>
+          </w:p>
+          <w:p>
+            <w:pPr>
+              <w:pStyle w:val="ListParagraph"/>
+              <w:numPr>
+                <w:ilvl w:val="0"/>
+                <w:numId w:val="0"/>
+              </w:numPr>
+              <w:rPr>
+                <w:b/>
+                <w:color w:val="000000"/>
+              </w:rPr>
+            </w:pPr>
+          </w:p>
+          <w:p>
+            <w:pPr>
+              <w:pStyle w:val="ListParagraph"/>
+              <w:numPr>
+                <w:ilvl w:val="0"/>
+                <w:numId w:val="0"/>
+              </w:numPr>
+              <w:rPr>
+                <w:b/>
+                <w:color w:val="000000"/>
+              </w:rPr>
+            </w:pPr>
+          </w:p>
+          <w:p>
+            <w:pPr>
+              <w:pStyle w:val="ListParagraph"/>
+              <w:numPr>
+                <w:ilvl w:val="0"/>
+                <w:numId w:val="0"/>
+              </w:numPr>
+              <w:rPr>
+                <w:b/>
+                <w:color w:val="000000"/>
+              </w:rPr>
+            </w:pPr>
+          </w:p>
+          <w:p>
+            <w:pPr>
+              <w:pStyle w:val="ListParagraph"/>
+              <w:numPr>
+                <w:ilvl w:val="0"/>
+                <w:numId w:val="0"/>
+              </w:numPr>
+              <w:rPr>
+                <w:b/>
+                <w:color w:val="000000"/>
+              </w:rPr>
+            </w:pPr>
+          </w:p>
+          <w:p>
+            <w:pPr>
+              <w:pStyle w:val="ListParagraph"/>
+              <w:numPr>
+                <w:ilvl w:val="0"/>
+                <w:numId w:val="0"/>
+              </w:numPr>
+              <w:rPr>
+                <w:b/>
+                <w:color w:val="000000"/>
+              </w:rPr>
+            </w:pPr>
+          </w:p>
+          <w:p>
+            <w:pPr>
+              <w:pStyle w:val="ListParagraph"/>
+              <w:numPr>
+                <w:ilvl w:val="0"/>
+                <w:numId w:val="0"/>
+              </w:numPr>
+              <w:rPr>
+                <w:b/>
+                <w:color w:val="000000"/>
+              </w:rPr>
+            </w:pPr>
+          </w:p>
+          <w:p>
+            <w:pPr>
+              <w:pStyle w:val="ListParagraph"/>
+              <w:numPr>
+                <w:ilvl w:val="0"/>
+                <w:numId w:val="0"/>
+              </w:numPr>
+              <w:rPr>
+                <w:b/>
+                <w:color w:val="000000"/>
+              </w:rPr>
+            </w:pPr>
+          </w:p>
+          <w:p>
+            <w:pPr>
+              <w:pStyle w:val="ListParagraph"/>
+              <w:numPr>
+                <w:ilvl w:val="0"/>
+                <w:numId w:val="0"/>
+              </w:numPr>
+              <w:rPr>
+                <w:b/>
+                <w:color w:val="000000"/>
+              </w:rPr>
+            </w:pPr>
+          </w:p>
+          <w:p>
+            <w:pPr>
+              <w:pStyle w:val="ListParagraph"/>
+              <w:numPr>
+                <w:ilvl w:val="0"/>
+                <w:numId w:val="0"/>
+              </w:numPr>
+              <w:rPr>
+                <w:b/>
+                <w:color w:val="000000"/>
+              </w:rPr>
+            </w:pPr>
+          </w:p>
+          <w:p>
+            <w:pPr>
+              <w:pStyle w:val="ListParagraph"/>
+              <w:numPr>
+                <w:ilvl w:val="0"/>
+                <w:numId w:val="0"/>
+              </w:numPr>
+              <w:rPr>
+                <w:b/>
+                <w:color w:val="000000"/>
+              </w:rPr>
+            </w:pPr>
+          </w:p>
+          <w:p>
+            <w:pPr>
+              <w:pStyle w:val="ListParagraph"/>
+              <w:numPr>
+                <w:ilvl w:val="0"/>
+                <w:numId w:val="0"/>
+              </w:numPr>
+              <w:rPr>
+                <w:b/>
+                <w:color w:val="000000"/>
+              </w:rPr>
+            </w:pPr>
+          </w:p>
+          <w:p>
+            <w:pPr>
+              <w:pStyle w:val="ListParagraph"/>
+              <w:numPr>
+                <w:ilvl w:val="0"/>
+                <w:numId w:val="0"/>
+              </w:numPr>
+              <w:rPr>
+                <w:b/>
+                <w:color w:val="000000"/>
+              </w:rPr>
+            </w:pPr>
+          </w:p>
+          <w:p>
+            <w:pPr>
+              <w:pStyle w:val="ListParagraph"/>
+              <w:numPr>
+                <w:ilvl w:val="0"/>
+                <w:numId w:val="0"/>
+              </w:numPr>
+              <w:rPr>
+                <w:b/>
+                <w:color w:val="000000"/>
+              </w:rPr>
+            </w:pPr>
+          </w:p>
+          <w:p>
+            <w:pPr>
+              <w:pStyle w:val="ListParagraph"/>
+              <w:numPr>
+                <w:ilvl w:val="0"/>
+                <w:numId w:val="0"/>
+              </w:numPr>
+              <w:rPr>
+                <w:b/>
+                <w:color w:val="000000"/>
+              </w:rPr>
+            </w:pPr>
+          </w:p>
+          <w:p>
+            <w:pPr>
+              <w:pStyle w:val="ListParagraph"/>
+              <w:numPr>
+                <w:ilvl w:val="0"/>
+                <w:numId w:val="0"/>
+              </w:numPr>
+              <w:rPr>
+                <w:b/>
+                <w:color w:val="000000"/>
+              </w:rPr>
+            </w:pPr>
+          </w:p>
+          <w:p>
+            <w:pPr>
+              <w:pStyle w:val="ListParagraph"/>
+              <w:numPr>
+                <w:ilvl w:val="0"/>
+                <w:numId w:val="0"/>
+              </w:numPr>
+              <w:rPr>
+                <w:b/>
+                <w:color w:val="000000"/>
+              </w:rPr>
+            </w:pPr>
+          </w:p>
+          <w:p>
+            <w:pPr>
+              <w:pStyle w:val="ListParagraph"/>
+              <w:numPr>
+                <w:ilvl w:val="0"/>
+                <w:numId w:val="0"/>
+              </w:numPr>
+              <w:rPr>
+                <w:b/>
+                <w:color w:val="000000"/>
+              </w:rPr>
+            </w:pPr>
+          </w:p>
+          <w:p>
+            <w:pPr>
+              <w:pStyle w:val="ListParagraph"/>
+              <w:numPr>
+                <w:ilvl w:val="0"/>
+                <w:numId w:val="0"/>
+              </w:numPr>
               <w:rPr>
                 <w:b/>
                 <w:color w:val="000000"/>
@@ -2371,11 +3240,12 @@
                 <w:noProof/>
                 <w:lang w:val="en-US" w:eastAsia="en-US"/>
               </w:rPr>
+              <w:lastRenderedPageBreak/>
               <w:drawing>
-                <wp:inline distT="0" distB="0" distL="0" distR="0" wp14:anchorId="785420BB" wp14:editId="4E789CC5">
-                  <wp:extent cx="2584583" cy="2076557"/>
+                <wp:inline distT="0" distB="0" distL="0" distR="0" wp14:anchorId="04230EB5" wp14:editId="4FF7E0C3">
+                  <wp:extent cx="2736991" cy="2844946"/>
                   <wp:effectExtent l="0" t="0" r="6350" b="0"/>
-                  <wp:docPr id="9" name="Picture 9"/>
+                  <wp:docPr id="12" name="Picture 12"/>
                   <wp:cNvGraphicFramePr>
                     <a:graphicFrameLocks xmlns:a="http://schemas.openxmlformats.org/drawingml/2006/main" noChangeAspect="1"/>
                   </wp:cNvGraphicFramePr>
@@ -2395,7 +3265,7 @@
                         <pic:spPr>
                           <a:xfrm>
                             <a:off x="0" y="0"/>
-                            <a:ext cx="2584583" cy="2076557"/>
+                            <a:ext cx="2736991" cy="2844946"/>
                           </a:xfrm>
                           <a:prstGeom prst="rect">
                             <a:avLst/>
@@ -2407,6 +3277,580 @@
                 </wp:inline>
               </w:drawing>
             </w:r>
+          </w:p>
+          <w:p>
+            <w:pPr>
+              <w:pStyle w:val="ListParagraph"/>
+              <w:numPr>
+                <w:ilvl w:val="0"/>
+                <w:numId w:val="0"/>
+              </w:numPr>
+              <w:jc w:val="both"/>
+              <w:rPr>
+                <w:noProof/>
+                <w:lang w:val="en-US" w:eastAsia="en-US"/>
+              </w:rPr>
+            </w:pPr>
+          </w:p>
+          <w:p>
+            <w:pPr>
+              <w:pStyle w:val="ListParagraph"/>
+              <w:numPr>
+                <w:ilvl w:val="0"/>
+                <w:numId w:val="0"/>
+              </w:numPr>
+              <w:jc w:val="both"/>
+              <w:rPr>
+                <w:noProof/>
+                <w:lang w:val="en-US" w:eastAsia="en-US"/>
+              </w:rPr>
+            </w:pPr>
+          </w:p>
+          <w:p>
+            <w:pPr>
+              <w:pStyle w:val="ListParagraph"/>
+              <w:numPr>
+                <w:ilvl w:val="0"/>
+                <w:numId w:val="0"/>
+              </w:numPr>
+              <w:jc w:val="both"/>
+              <w:rPr>
+                <w:noProof/>
+                <w:lang w:val="en-US" w:eastAsia="en-US"/>
+              </w:rPr>
+            </w:pPr>
+          </w:p>
+          <w:p>
+            <w:pPr>
+              <w:pStyle w:val="ListParagraph"/>
+              <w:numPr>
+                <w:ilvl w:val="0"/>
+                <w:numId w:val="0"/>
+              </w:numPr>
+              <w:jc w:val="both"/>
+              <w:rPr>
+                <w:noProof/>
+                <w:lang w:val="en-US" w:eastAsia="en-US"/>
+              </w:rPr>
+            </w:pPr>
+          </w:p>
+          <w:p>
+            <w:pPr>
+              <w:pStyle w:val="ListParagraph"/>
+              <w:numPr>
+                <w:ilvl w:val="0"/>
+                <w:numId w:val="0"/>
+              </w:numPr>
+              <w:jc w:val="both"/>
+              <w:rPr>
+                <w:noProof/>
+                <w:lang w:val="en-US" w:eastAsia="en-US"/>
+              </w:rPr>
+            </w:pPr>
+          </w:p>
+          <w:p>
+            <w:pPr>
+              <w:pStyle w:val="ListParagraph"/>
+              <w:numPr>
+                <w:ilvl w:val="0"/>
+                <w:numId w:val="0"/>
+              </w:numPr>
+              <w:jc w:val="both"/>
+              <w:rPr>
+                <w:noProof/>
+                <w:lang w:val="en-US" w:eastAsia="en-US"/>
+              </w:rPr>
+            </w:pPr>
+          </w:p>
+          <w:p>
+            <w:pPr>
+              <w:pStyle w:val="ListParagraph"/>
+              <w:numPr>
+                <w:ilvl w:val="0"/>
+                <w:numId w:val="0"/>
+              </w:numPr>
+              <w:jc w:val="both"/>
+              <w:rPr>
+                <w:noProof/>
+                <w:lang w:val="en-US" w:eastAsia="en-US"/>
+              </w:rPr>
+            </w:pPr>
+          </w:p>
+          <w:p>
+            <w:pPr>
+              <w:pStyle w:val="ListParagraph"/>
+              <w:numPr>
+                <w:ilvl w:val="0"/>
+                <w:numId w:val="0"/>
+              </w:numPr>
+              <w:jc w:val="both"/>
+              <w:rPr>
+                <w:noProof/>
+                <w:lang w:val="en-US" w:eastAsia="en-US"/>
+              </w:rPr>
+            </w:pPr>
+          </w:p>
+          <w:p>
+            <w:pPr>
+              <w:pStyle w:val="ListParagraph"/>
+              <w:numPr>
+                <w:ilvl w:val="0"/>
+                <w:numId w:val="0"/>
+              </w:numPr>
+              <w:jc w:val="both"/>
+              <w:rPr>
+                <w:noProof/>
+                <w:lang w:val="en-US" w:eastAsia="en-US"/>
+              </w:rPr>
+            </w:pPr>
+          </w:p>
+          <w:p>
+            <w:pPr>
+              <w:pStyle w:val="ListParagraph"/>
+              <w:numPr>
+                <w:ilvl w:val="0"/>
+                <w:numId w:val="0"/>
+              </w:numPr>
+              <w:jc w:val="both"/>
+              <w:rPr>
+                <w:noProof/>
+                <w:lang w:val="en-US" w:eastAsia="en-US"/>
+              </w:rPr>
+            </w:pPr>
+          </w:p>
+          <w:p>
+            <w:pPr>
+              <w:pStyle w:val="ListParagraph"/>
+              <w:numPr>
+                <w:ilvl w:val="0"/>
+                <w:numId w:val="0"/>
+              </w:numPr>
+              <w:jc w:val="both"/>
+              <w:rPr>
+                <w:noProof/>
+                <w:lang w:val="en-US" w:eastAsia="en-US"/>
+              </w:rPr>
+            </w:pPr>
+          </w:p>
+          <w:p>
+            <w:pPr>
+              <w:pStyle w:val="ListParagraph"/>
+              <w:numPr>
+                <w:ilvl w:val="0"/>
+                <w:numId w:val="0"/>
+              </w:numPr>
+              <w:jc w:val="both"/>
+              <w:rPr>
+                <w:noProof/>
+                <w:lang w:val="en-US" w:eastAsia="en-US"/>
+              </w:rPr>
+            </w:pPr>
+          </w:p>
+          <w:p>
+            <w:pPr>
+              <w:pStyle w:val="ListParagraph"/>
+              <w:numPr>
+                <w:ilvl w:val="0"/>
+                <w:numId w:val="0"/>
+              </w:numPr>
+              <w:jc w:val="both"/>
+              <w:rPr>
+                <w:noProof/>
+                <w:lang w:val="en-US" w:eastAsia="en-US"/>
+              </w:rPr>
+            </w:pPr>
+          </w:p>
+          <w:p>
+            <w:pPr>
+              <w:pStyle w:val="ListParagraph"/>
+              <w:numPr>
+                <w:ilvl w:val="0"/>
+                <w:numId w:val="0"/>
+              </w:numPr>
+              <w:jc w:val="both"/>
+              <w:rPr>
+                <w:noProof/>
+                <w:lang w:val="en-US" w:eastAsia="en-US"/>
+              </w:rPr>
+            </w:pPr>
+          </w:p>
+          <w:p>
+            <w:pPr>
+              <w:pStyle w:val="ListParagraph"/>
+              <w:numPr>
+                <w:ilvl w:val="0"/>
+                <w:numId w:val="0"/>
+              </w:numPr>
+              <w:jc w:val="both"/>
+              <w:rPr>
+                <w:noProof/>
+                <w:lang w:val="en-US" w:eastAsia="en-US"/>
+              </w:rPr>
+            </w:pPr>
+          </w:p>
+          <w:p>
+            <w:pPr>
+              <w:pStyle w:val="ListParagraph"/>
+              <w:numPr>
+                <w:ilvl w:val="0"/>
+                <w:numId w:val="0"/>
+              </w:numPr>
+              <w:jc w:val="both"/>
+              <w:rPr>
+                <w:noProof/>
+                <w:lang w:val="en-US" w:eastAsia="en-US"/>
+              </w:rPr>
+            </w:pPr>
+          </w:p>
+          <w:p>
+            <w:pPr>
+              <w:pStyle w:val="ListParagraph"/>
+              <w:numPr>
+                <w:ilvl w:val="0"/>
+                <w:numId w:val="0"/>
+              </w:numPr>
+              <w:jc w:val="both"/>
+              <w:rPr>
+                <w:noProof/>
+                <w:lang w:val="en-US" w:eastAsia="en-US"/>
+              </w:rPr>
+            </w:pPr>
+          </w:p>
+          <w:p>
+            <w:pPr>
+              <w:pStyle w:val="ListParagraph"/>
+              <w:numPr>
+                <w:ilvl w:val="0"/>
+                <w:numId w:val="0"/>
+              </w:numPr>
+              <w:jc w:val="both"/>
+              <w:rPr>
+                <w:noProof/>
+                <w:lang w:val="en-US" w:eastAsia="en-US"/>
+              </w:rPr>
+            </w:pPr>
+          </w:p>
+          <w:p>
+            <w:pPr>
+              <w:pStyle w:val="ListParagraph"/>
+              <w:numPr>
+                <w:ilvl w:val="0"/>
+                <w:numId w:val="0"/>
+              </w:numPr>
+              <w:jc w:val="both"/>
+              <w:rPr>
+                <w:noProof/>
+                <w:lang w:val="en-US" w:eastAsia="en-US"/>
+              </w:rPr>
+            </w:pPr>
+          </w:p>
+          <w:p>
+            <w:pPr>
+              <w:pStyle w:val="ListParagraph"/>
+              <w:numPr>
+                <w:ilvl w:val="0"/>
+                <w:numId w:val="0"/>
+              </w:numPr>
+              <w:jc w:val="both"/>
+              <w:rPr>
+                <w:noProof/>
+                <w:lang w:val="en-US" w:eastAsia="en-US"/>
+              </w:rPr>
+            </w:pPr>
+          </w:p>
+          <w:p>
+            <w:pPr>
+              <w:pStyle w:val="ListParagraph"/>
+              <w:numPr>
+                <w:ilvl w:val="0"/>
+                <w:numId w:val="0"/>
+              </w:numPr>
+              <w:jc w:val="both"/>
+              <w:rPr>
+                <w:noProof/>
+                <w:lang w:val="en-US" w:eastAsia="en-US"/>
+              </w:rPr>
+            </w:pPr>
+          </w:p>
+          <w:p>
+            <w:pPr>
+              <w:pStyle w:val="ListParagraph"/>
+              <w:numPr>
+                <w:ilvl w:val="0"/>
+                <w:numId w:val="0"/>
+              </w:numPr>
+              <w:jc w:val="both"/>
+              <w:rPr>
+                <w:noProof/>
+                <w:lang w:val="en-US" w:eastAsia="en-US"/>
+              </w:rPr>
+            </w:pPr>
+          </w:p>
+          <w:p>
+            <w:pPr>
+              <w:pStyle w:val="ListParagraph"/>
+              <w:numPr>
+                <w:ilvl w:val="0"/>
+                <w:numId w:val="0"/>
+              </w:numPr>
+              <w:jc w:val="both"/>
+              <w:rPr>
+                <w:noProof/>
+                <w:lang w:val="en-US" w:eastAsia="en-US"/>
+              </w:rPr>
+            </w:pPr>
+          </w:p>
+          <w:p>
+            <w:pPr>
+              <w:pStyle w:val="ListParagraph"/>
+              <w:numPr>
+                <w:ilvl w:val="0"/>
+                <w:numId w:val="0"/>
+              </w:numPr>
+              <w:jc w:val="both"/>
+              <w:rPr>
+                <w:noProof/>
+                <w:lang w:val="en-US" w:eastAsia="en-US"/>
+              </w:rPr>
+            </w:pPr>
+          </w:p>
+          <w:p>
+            <w:pPr>
+              <w:pStyle w:val="ListParagraph"/>
+              <w:numPr>
+                <w:ilvl w:val="0"/>
+                <w:numId w:val="0"/>
+              </w:numPr>
+              <w:jc w:val="both"/>
+              <w:rPr>
+                <w:noProof/>
+                <w:lang w:val="en-US" w:eastAsia="en-US"/>
+              </w:rPr>
+            </w:pPr>
+          </w:p>
+          <w:p>
+            <w:pPr>
+              <w:pStyle w:val="ListParagraph"/>
+              <w:numPr>
+                <w:ilvl w:val="0"/>
+                <w:numId w:val="0"/>
+              </w:numPr>
+              <w:jc w:val="both"/>
+              <w:rPr>
+                <w:noProof/>
+                <w:lang w:val="en-US" w:eastAsia="en-US"/>
+              </w:rPr>
+            </w:pPr>
+          </w:p>
+          <w:p>
+            <w:pPr>
+              <w:pStyle w:val="ListParagraph"/>
+              <w:numPr>
+                <w:ilvl w:val="0"/>
+                <w:numId w:val="0"/>
+              </w:numPr>
+              <w:jc w:val="both"/>
+              <w:rPr>
+                <w:noProof/>
+                <w:lang w:val="en-US" w:eastAsia="en-US"/>
+              </w:rPr>
+            </w:pPr>
+          </w:p>
+          <w:p>
+            <w:pPr>
+              <w:pStyle w:val="ListParagraph"/>
+              <w:numPr>
+                <w:ilvl w:val="0"/>
+                <w:numId w:val="0"/>
+              </w:numPr>
+              <w:jc w:val="both"/>
+              <w:rPr>
+                <w:noProof/>
+                <w:lang w:val="en-US" w:eastAsia="en-US"/>
+              </w:rPr>
+            </w:pPr>
+          </w:p>
+          <w:p>
+            <w:pPr>
+              <w:pStyle w:val="ListParagraph"/>
+              <w:numPr>
+                <w:ilvl w:val="0"/>
+                <w:numId w:val="0"/>
+              </w:numPr>
+              <w:jc w:val="both"/>
+              <w:rPr>
+                <w:noProof/>
+                <w:lang w:val="en-US" w:eastAsia="en-US"/>
+              </w:rPr>
+            </w:pPr>
+          </w:p>
+          <w:p>
+            <w:pPr>
+              <w:pStyle w:val="ListParagraph"/>
+              <w:numPr>
+                <w:ilvl w:val="0"/>
+                <w:numId w:val="0"/>
+              </w:numPr>
+              <w:jc w:val="both"/>
+              <w:rPr>
+                <w:noProof/>
+                <w:lang w:val="en-US" w:eastAsia="en-US"/>
+              </w:rPr>
+            </w:pPr>
+          </w:p>
+          <w:p>
+            <w:pPr>
+              <w:pStyle w:val="ListParagraph"/>
+              <w:numPr>
+                <w:ilvl w:val="0"/>
+                <w:numId w:val="0"/>
+              </w:numPr>
+              <w:jc w:val="both"/>
+              <w:rPr>
+                <w:noProof/>
+                <w:lang w:val="en-US" w:eastAsia="en-US"/>
+              </w:rPr>
+            </w:pPr>
+          </w:p>
+          <w:p>
+            <w:pPr>
+              <w:pStyle w:val="ListParagraph"/>
+              <w:numPr>
+                <w:ilvl w:val="0"/>
+                <w:numId w:val="0"/>
+              </w:numPr>
+              <w:jc w:val="both"/>
+              <w:rPr>
+                <w:noProof/>
+                <w:lang w:val="en-US" w:eastAsia="en-US"/>
+              </w:rPr>
+            </w:pPr>
+          </w:p>
+          <w:p>
+            <w:pPr>
+              <w:pStyle w:val="ListParagraph"/>
+              <w:numPr>
+                <w:ilvl w:val="0"/>
+                <w:numId w:val="0"/>
+              </w:numPr>
+              <w:jc w:val="both"/>
+              <w:rPr>
+                <w:noProof/>
+                <w:lang w:val="en-US" w:eastAsia="en-US"/>
+              </w:rPr>
+            </w:pPr>
+          </w:p>
+          <w:p>
+            <w:pPr>
+              <w:pStyle w:val="ListParagraph"/>
+              <w:numPr>
+                <w:ilvl w:val="0"/>
+                <w:numId w:val="0"/>
+              </w:numPr>
+              <w:jc w:val="both"/>
+              <w:rPr>
+                <w:noProof/>
+                <w:lang w:val="en-US" w:eastAsia="en-US"/>
+              </w:rPr>
+            </w:pPr>
+          </w:p>
+          <w:p>
+            <w:pPr>
+              <w:pStyle w:val="ListParagraph"/>
+              <w:numPr>
+                <w:ilvl w:val="0"/>
+                <w:numId w:val="0"/>
+              </w:numPr>
+              <w:jc w:val="both"/>
+              <w:rPr>
+                <w:noProof/>
+                <w:lang w:val="en-US" w:eastAsia="en-US"/>
+              </w:rPr>
+            </w:pPr>
+          </w:p>
+          <w:p>
+            <w:pPr>
+              <w:pStyle w:val="ListParagraph"/>
+              <w:numPr>
+                <w:ilvl w:val="0"/>
+                <w:numId w:val="0"/>
+              </w:numPr>
+              <w:jc w:val="both"/>
+              <w:rPr>
+                <w:noProof/>
+                <w:lang w:val="en-US" w:eastAsia="en-US"/>
+              </w:rPr>
+            </w:pPr>
+          </w:p>
+          <w:p>
+            <w:pPr>
+              <w:pStyle w:val="ListParagraph"/>
+              <w:numPr>
+                <w:ilvl w:val="0"/>
+                <w:numId w:val="0"/>
+              </w:numPr>
+              <w:jc w:val="both"/>
+              <w:rPr>
+                <w:noProof/>
+                <w:lang w:val="en-US" w:eastAsia="en-US"/>
+              </w:rPr>
+            </w:pPr>
+          </w:p>
+          <w:p>
+            <w:pPr>
+              <w:pStyle w:val="ListParagraph"/>
+              <w:numPr>
+                <w:ilvl w:val="0"/>
+                <w:numId w:val="0"/>
+              </w:numPr>
+              <w:jc w:val="both"/>
+              <w:rPr>
+                <w:noProof/>
+                <w:lang w:val="en-US" w:eastAsia="en-US"/>
+              </w:rPr>
+            </w:pPr>
+          </w:p>
+          <w:p>
+            <w:pPr>
+              <w:pStyle w:val="ListParagraph"/>
+              <w:numPr>
+                <w:ilvl w:val="0"/>
+                <w:numId w:val="0"/>
+              </w:numPr>
+              <w:jc w:val="both"/>
+              <w:rPr>
+                <w:noProof/>
+                <w:lang w:val="en-US" w:eastAsia="en-US"/>
+              </w:rPr>
+            </w:pPr>
+          </w:p>
+          <w:p>
+            <w:pPr>
+              <w:pStyle w:val="ListParagraph"/>
+              <w:numPr>
+                <w:ilvl w:val="0"/>
+                <w:numId w:val="0"/>
+              </w:numPr>
+              <w:jc w:val="both"/>
+              <w:rPr>
+                <w:noProof/>
+                <w:lang w:val="en-US" w:eastAsia="en-US"/>
+              </w:rPr>
+            </w:pPr>
+          </w:p>
+          <w:p>
+            <w:pPr>
+              <w:pStyle w:val="ListParagraph"/>
+              <w:numPr>
+                <w:ilvl w:val="0"/>
+                <w:numId w:val="0"/>
+              </w:numPr>
+              <w:jc w:val="both"/>
+              <w:rPr>
+                <w:noProof/>
+                <w:lang w:val="en-US" w:eastAsia="en-US"/>
+              </w:rPr>
+            </w:pPr>
           </w:p>
         </w:tc>
       </w:tr>
@@ -2430,7 +3874,7 @@
               </w:numPr>
               <w:rPr>
                 <w:b/>
-                <w:u w:val="single"/>
+                <w:color w:val="000000"/>
               </w:rPr>
             </w:pPr>
             <w:r>
@@ -2438,789 +3882,8 @@
                 <w:b/>
                 <w:color w:val="000000"/>
               </w:rPr>
-              <w:lastRenderedPageBreak/>
-              <w:t>Search Log</w:t>
+              <w:t>Initiate Patent Application</w:t>
             </w:r>
-          </w:p>
-          <w:p>
-            <w:pPr>
-              <w:pStyle w:val="ListParagraph"/>
-              <w:numPr>
-                <w:ilvl w:val="0"/>
-                <w:numId w:val="0"/>
-              </w:numPr>
-              <w:rPr>
-                <w:b/>
-                <w:color w:val="000000"/>
-              </w:rPr>
-            </w:pPr>
-          </w:p>
-          <w:p>
-            <w:pPr>
-              <w:pStyle w:val="ListParagraph"/>
-              <w:numPr>
-                <w:ilvl w:val="0"/>
-                <w:numId w:val="0"/>
-              </w:numPr>
-              <w:rPr>
-                <w:b/>
-                <w:color w:val="000000"/>
-              </w:rPr>
-            </w:pPr>
-          </w:p>
-          <w:p>
-            <w:pPr>
-              <w:pStyle w:val="ListParagraph"/>
-              <w:numPr>
-                <w:ilvl w:val="0"/>
-                <w:numId w:val="0"/>
-              </w:numPr>
-              <w:rPr>
-                <w:b/>
-                <w:color w:val="000000"/>
-              </w:rPr>
-            </w:pPr>
-          </w:p>
-          <w:p>
-            <w:pPr>
-              <w:pStyle w:val="ListParagraph"/>
-              <w:numPr>
-                <w:ilvl w:val="0"/>
-                <w:numId w:val="0"/>
-              </w:numPr>
-              <w:rPr>
-                <w:b/>
-                <w:color w:val="000000"/>
-              </w:rPr>
-            </w:pPr>
-          </w:p>
-          <w:p>
-            <w:pPr>
-              <w:pStyle w:val="ListParagraph"/>
-              <w:numPr>
-                <w:ilvl w:val="0"/>
-                <w:numId w:val="0"/>
-              </w:numPr>
-              <w:rPr>
-                <w:b/>
-                <w:color w:val="000000"/>
-              </w:rPr>
-            </w:pPr>
-          </w:p>
-          <w:p>
-            <w:pPr>
-              <w:pStyle w:val="ListParagraph"/>
-              <w:numPr>
-                <w:ilvl w:val="0"/>
-                <w:numId w:val="0"/>
-              </w:numPr>
-              <w:rPr>
-                <w:b/>
-                <w:color w:val="000000"/>
-              </w:rPr>
-            </w:pPr>
-          </w:p>
-          <w:p>
-            <w:pPr>
-              <w:pStyle w:val="ListParagraph"/>
-              <w:numPr>
-                <w:ilvl w:val="0"/>
-                <w:numId w:val="0"/>
-              </w:numPr>
-              <w:rPr>
-                <w:b/>
-                <w:color w:val="000000"/>
-              </w:rPr>
-            </w:pPr>
-          </w:p>
-          <w:p>
-            <w:pPr>
-              <w:pStyle w:val="ListParagraph"/>
-              <w:numPr>
-                <w:ilvl w:val="0"/>
-                <w:numId w:val="0"/>
-              </w:numPr>
-              <w:rPr>
-                <w:b/>
-                <w:color w:val="000000"/>
-              </w:rPr>
-            </w:pPr>
-          </w:p>
-          <w:p>
-            <w:pPr>
-              <w:pStyle w:val="ListParagraph"/>
-              <w:numPr>
-                <w:ilvl w:val="0"/>
-                <w:numId w:val="0"/>
-              </w:numPr>
-              <w:rPr>
-                <w:b/>
-                <w:color w:val="000000"/>
-              </w:rPr>
-            </w:pPr>
-          </w:p>
-          <w:p>
-            <w:pPr>
-              <w:pStyle w:val="ListParagraph"/>
-              <w:numPr>
-                <w:ilvl w:val="0"/>
-                <w:numId w:val="0"/>
-              </w:numPr>
-              <w:rPr>
-                <w:b/>
-                <w:color w:val="000000"/>
-              </w:rPr>
-            </w:pPr>
-          </w:p>
-          <w:p>
-            <w:pPr>
-              <w:pStyle w:val="ListParagraph"/>
-              <w:numPr>
-                <w:ilvl w:val="0"/>
-                <w:numId w:val="0"/>
-              </w:numPr>
-              <w:rPr>
-                <w:b/>
-                <w:color w:val="000000"/>
-              </w:rPr>
-            </w:pPr>
-          </w:p>
-          <w:p>
-            <w:pPr>
-              <w:pStyle w:val="ListParagraph"/>
-              <w:numPr>
-                <w:ilvl w:val="0"/>
-                <w:numId w:val="0"/>
-              </w:numPr>
-              <w:rPr>
-                <w:b/>
-                <w:color w:val="000000"/>
-              </w:rPr>
-            </w:pPr>
-          </w:p>
-          <w:p>
-            <w:pPr>
-              <w:pStyle w:val="ListParagraph"/>
-              <w:numPr>
-                <w:ilvl w:val="0"/>
-                <w:numId w:val="0"/>
-              </w:numPr>
-              <w:rPr>
-                <w:b/>
-                <w:color w:val="000000"/>
-              </w:rPr>
-            </w:pPr>
-          </w:p>
-          <w:p>
-            <w:pPr>
-              <w:pStyle w:val="ListParagraph"/>
-              <w:numPr>
-                <w:ilvl w:val="0"/>
-                <w:numId w:val="0"/>
-              </w:numPr>
-              <w:rPr>
-                <w:b/>
-                <w:color w:val="000000"/>
-              </w:rPr>
-            </w:pPr>
-          </w:p>
-          <w:p>
-            <w:pPr>
-              <w:pStyle w:val="ListParagraph"/>
-              <w:numPr>
-                <w:ilvl w:val="0"/>
-                <w:numId w:val="0"/>
-              </w:numPr>
-              <w:rPr>
-                <w:b/>
-                <w:color w:val="000000"/>
-              </w:rPr>
-            </w:pPr>
-          </w:p>
-          <w:p>
-            <w:pPr>
-              <w:pStyle w:val="ListParagraph"/>
-              <w:numPr>
-                <w:ilvl w:val="0"/>
-                <w:numId w:val="0"/>
-              </w:numPr>
-              <w:rPr>
-                <w:b/>
-                <w:color w:val="000000"/>
-              </w:rPr>
-            </w:pPr>
-          </w:p>
-          <w:p>
-            <w:pPr>
-              <w:pStyle w:val="ListParagraph"/>
-              <w:numPr>
-                <w:ilvl w:val="0"/>
-                <w:numId w:val="0"/>
-              </w:numPr>
-              <w:rPr>
-                <w:b/>
-                <w:color w:val="000000"/>
-              </w:rPr>
-            </w:pPr>
-          </w:p>
-          <w:p>
-            <w:pPr>
-              <w:pStyle w:val="ListParagraph"/>
-              <w:numPr>
-                <w:ilvl w:val="0"/>
-                <w:numId w:val="0"/>
-              </w:numPr>
-              <w:rPr>
-                <w:b/>
-                <w:color w:val="000000"/>
-              </w:rPr>
-            </w:pPr>
-          </w:p>
-          <w:p>
-            <w:pPr>
-              <w:pStyle w:val="ListParagraph"/>
-              <w:numPr>
-                <w:ilvl w:val="0"/>
-                <w:numId w:val="0"/>
-              </w:numPr>
-              <w:rPr>
-                <w:b/>
-                <w:color w:val="000000"/>
-              </w:rPr>
-            </w:pPr>
-          </w:p>
-          <w:p>
-            <w:pPr>
-              <w:pStyle w:val="ListParagraph"/>
-              <w:numPr>
-                <w:ilvl w:val="0"/>
-                <w:numId w:val="0"/>
-              </w:numPr>
-              <w:rPr>
-                <w:b/>
-                <w:color w:val="000000"/>
-              </w:rPr>
-            </w:pPr>
-          </w:p>
-          <w:p>
-            <w:pPr>
-              <w:pStyle w:val="ListParagraph"/>
-              <w:numPr>
-                <w:ilvl w:val="0"/>
-                <w:numId w:val="0"/>
-              </w:numPr>
-              <w:rPr>
-                <w:b/>
-                <w:color w:val="000000"/>
-              </w:rPr>
-            </w:pPr>
-          </w:p>
-          <w:p>
-            <w:pPr>
-              <w:pStyle w:val="ListParagraph"/>
-              <w:numPr>
-                <w:ilvl w:val="0"/>
-                <w:numId w:val="0"/>
-              </w:numPr>
-              <w:rPr>
-                <w:b/>
-                <w:color w:val="000000"/>
-              </w:rPr>
-            </w:pPr>
-          </w:p>
-          <w:p>
-            <w:pPr>
-              <w:pStyle w:val="ListParagraph"/>
-              <w:numPr>
-                <w:ilvl w:val="0"/>
-                <w:numId w:val="0"/>
-              </w:numPr>
-              <w:rPr>
-                <w:b/>
-                <w:color w:val="000000"/>
-              </w:rPr>
-            </w:pPr>
-          </w:p>
-          <w:p>
-            <w:pPr>
-              <w:pStyle w:val="ListParagraph"/>
-              <w:numPr>
-                <w:ilvl w:val="0"/>
-                <w:numId w:val="0"/>
-              </w:numPr>
-              <w:rPr>
-                <w:b/>
-                <w:color w:val="000000"/>
-              </w:rPr>
-            </w:pPr>
-          </w:p>
-          <w:p>
-            <w:pPr>
-              <w:pStyle w:val="ListParagraph"/>
-              <w:numPr>
-                <w:ilvl w:val="0"/>
-                <w:numId w:val="0"/>
-              </w:numPr>
-              <w:rPr>
-                <w:b/>
-                <w:color w:val="000000"/>
-              </w:rPr>
-            </w:pPr>
-          </w:p>
-          <w:p>
-            <w:pPr>
-              <w:pStyle w:val="ListParagraph"/>
-              <w:numPr>
-                <w:ilvl w:val="0"/>
-                <w:numId w:val="0"/>
-              </w:numPr>
-              <w:rPr>
-                <w:b/>
-                <w:color w:val="000000"/>
-              </w:rPr>
-            </w:pPr>
-          </w:p>
-          <w:p>
-            <w:pPr>
-              <w:pStyle w:val="ListParagraph"/>
-              <w:numPr>
-                <w:ilvl w:val="0"/>
-                <w:numId w:val="0"/>
-              </w:numPr>
-              <w:rPr>
-                <w:b/>
-                <w:color w:val="000000"/>
-              </w:rPr>
-            </w:pPr>
-          </w:p>
-          <w:p>
-            <w:pPr>
-              <w:pStyle w:val="ListParagraph"/>
-              <w:numPr>
-                <w:ilvl w:val="0"/>
-                <w:numId w:val="0"/>
-              </w:numPr>
-              <w:rPr>
-                <w:b/>
-                <w:color w:val="000000"/>
-              </w:rPr>
-            </w:pPr>
-          </w:p>
-          <w:p>
-            <w:pPr>
-              <w:pStyle w:val="ListParagraph"/>
-              <w:numPr>
-                <w:ilvl w:val="0"/>
-                <w:numId w:val="0"/>
-              </w:numPr>
-              <w:rPr>
-                <w:b/>
-                <w:color w:val="000000"/>
-              </w:rPr>
-            </w:pPr>
-          </w:p>
-          <w:p>
-            <w:pPr>
-              <w:pStyle w:val="ListParagraph"/>
-              <w:numPr>
-                <w:ilvl w:val="0"/>
-                <w:numId w:val="0"/>
-              </w:numPr>
-              <w:rPr>
-                <w:b/>
-                <w:color w:val="000000"/>
-              </w:rPr>
-            </w:pPr>
-          </w:p>
-          <w:p>
-            <w:pPr>
-              <w:pStyle w:val="ListParagraph"/>
-              <w:numPr>
-                <w:ilvl w:val="0"/>
-                <w:numId w:val="0"/>
-              </w:numPr>
-              <w:rPr>
-                <w:b/>
-                <w:color w:val="000000"/>
-              </w:rPr>
-            </w:pPr>
-          </w:p>
-          <w:p>
-            <w:pPr>
-              <w:pStyle w:val="ListParagraph"/>
-              <w:numPr>
-                <w:ilvl w:val="0"/>
-                <w:numId w:val="0"/>
-              </w:numPr>
-              <w:rPr>
-                <w:b/>
-                <w:color w:val="000000"/>
-              </w:rPr>
-            </w:pPr>
-          </w:p>
-          <w:p>
-            <w:pPr>
-              <w:pStyle w:val="ListParagraph"/>
-              <w:numPr>
-                <w:ilvl w:val="0"/>
-                <w:numId w:val="0"/>
-              </w:numPr>
-              <w:rPr>
-                <w:b/>
-                <w:color w:val="000000"/>
-              </w:rPr>
-            </w:pPr>
-          </w:p>
-          <w:p>
-            <w:pPr>
-              <w:pStyle w:val="ListParagraph"/>
-              <w:numPr>
-                <w:ilvl w:val="0"/>
-                <w:numId w:val="0"/>
-              </w:numPr>
-              <w:rPr>
-                <w:b/>
-                <w:color w:val="000000"/>
-              </w:rPr>
-            </w:pPr>
-          </w:p>
-          <w:p>
-            <w:pPr>
-              <w:pStyle w:val="ListParagraph"/>
-              <w:numPr>
-                <w:ilvl w:val="0"/>
-                <w:numId w:val="0"/>
-              </w:numPr>
-              <w:rPr>
-                <w:b/>
-                <w:color w:val="000000"/>
-              </w:rPr>
-            </w:pPr>
-          </w:p>
-          <w:p>
-            <w:pPr>
-              <w:pStyle w:val="ListParagraph"/>
-              <w:numPr>
-                <w:ilvl w:val="0"/>
-                <w:numId w:val="0"/>
-              </w:numPr>
-              <w:rPr>
-                <w:b/>
-                <w:color w:val="000000"/>
-              </w:rPr>
-            </w:pPr>
-          </w:p>
-          <w:p>
-            <w:pPr>
-              <w:pStyle w:val="ListParagraph"/>
-              <w:numPr>
-                <w:ilvl w:val="0"/>
-                <w:numId w:val="0"/>
-              </w:numPr>
-              <w:rPr>
-                <w:b/>
-                <w:color w:val="000000"/>
-              </w:rPr>
-            </w:pPr>
-          </w:p>
-          <w:p>
-            <w:pPr>
-              <w:pStyle w:val="ListParagraph"/>
-              <w:numPr>
-                <w:ilvl w:val="0"/>
-                <w:numId w:val="0"/>
-              </w:numPr>
-              <w:rPr>
-                <w:b/>
-                <w:color w:val="000000"/>
-              </w:rPr>
-            </w:pPr>
-          </w:p>
-          <w:p>
-            <w:pPr>
-              <w:pStyle w:val="ListParagraph"/>
-              <w:numPr>
-                <w:ilvl w:val="0"/>
-                <w:numId w:val="0"/>
-              </w:numPr>
-              <w:rPr>
-                <w:b/>
-                <w:color w:val="000000"/>
-              </w:rPr>
-            </w:pPr>
-          </w:p>
-          <w:p>
-            <w:pPr>
-              <w:pStyle w:val="ListParagraph"/>
-              <w:numPr>
-                <w:ilvl w:val="0"/>
-                <w:numId w:val="0"/>
-              </w:numPr>
-              <w:rPr>
-                <w:b/>
-                <w:color w:val="000000"/>
-              </w:rPr>
-            </w:pPr>
-          </w:p>
-          <w:p>
-            <w:pPr>
-              <w:pStyle w:val="ListParagraph"/>
-              <w:numPr>
-                <w:ilvl w:val="0"/>
-                <w:numId w:val="0"/>
-              </w:numPr>
-              <w:rPr>
-                <w:b/>
-                <w:color w:val="000000"/>
-              </w:rPr>
-            </w:pPr>
-          </w:p>
-          <w:p>
-            <w:pPr>
-              <w:pStyle w:val="ListParagraph"/>
-              <w:numPr>
-                <w:ilvl w:val="0"/>
-                <w:numId w:val="0"/>
-              </w:numPr>
-              <w:rPr>
-                <w:b/>
-                <w:color w:val="000000"/>
-              </w:rPr>
-            </w:pPr>
-          </w:p>
-          <w:p>
-            <w:pPr>
-              <w:pStyle w:val="ListParagraph"/>
-              <w:numPr>
-                <w:ilvl w:val="0"/>
-                <w:numId w:val="0"/>
-              </w:numPr>
-              <w:rPr>
-                <w:b/>
-                <w:color w:val="000000"/>
-              </w:rPr>
-            </w:pPr>
-          </w:p>
-          <w:p>
-            <w:pPr>
-              <w:pStyle w:val="ListParagraph"/>
-              <w:numPr>
-                <w:ilvl w:val="0"/>
-                <w:numId w:val="0"/>
-              </w:numPr>
-              <w:rPr>
-                <w:b/>
-                <w:color w:val="000000"/>
-              </w:rPr>
-            </w:pPr>
-          </w:p>
-          <w:p>
-            <w:pPr>
-              <w:pStyle w:val="ListParagraph"/>
-              <w:numPr>
-                <w:ilvl w:val="0"/>
-                <w:numId w:val="0"/>
-              </w:numPr>
-              <w:rPr>
-                <w:b/>
-                <w:color w:val="000000"/>
-              </w:rPr>
-            </w:pPr>
-          </w:p>
-          <w:p>
-            <w:pPr>
-              <w:pStyle w:val="ListParagraph"/>
-              <w:numPr>
-                <w:ilvl w:val="0"/>
-                <w:numId w:val="0"/>
-              </w:numPr>
-              <w:rPr>
-                <w:b/>
-                <w:color w:val="000000"/>
-              </w:rPr>
-            </w:pPr>
-          </w:p>
-          <w:p>
-            <w:pPr>
-              <w:pStyle w:val="ListParagraph"/>
-              <w:numPr>
-                <w:ilvl w:val="0"/>
-                <w:numId w:val="0"/>
-              </w:numPr>
-              <w:rPr>
-                <w:b/>
-                <w:color w:val="000000"/>
-              </w:rPr>
-            </w:pPr>
-          </w:p>
-          <w:p>
-            <w:pPr>
-              <w:pStyle w:val="ListParagraph"/>
-              <w:numPr>
-                <w:ilvl w:val="0"/>
-                <w:numId w:val="0"/>
-              </w:numPr>
-              <w:rPr>
-                <w:b/>
-                <w:color w:val="000000"/>
-              </w:rPr>
-            </w:pPr>
-          </w:p>
-          <w:p>
-            <w:pPr>
-              <w:pStyle w:val="ListParagraph"/>
-              <w:numPr>
-                <w:ilvl w:val="0"/>
-                <w:numId w:val="0"/>
-              </w:numPr>
-              <w:rPr>
-                <w:b/>
-                <w:color w:val="000000"/>
-              </w:rPr>
-            </w:pPr>
-          </w:p>
-          <w:p>
-            <w:pPr>
-              <w:pStyle w:val="ListParagraph"/>
-              <w:numPr>
-                <w:ilvl w:val="0"/>
-                <w:numId w:val="0"/>
-              </w:numPr>
-              <w:rPr>
-                <w:b/>
-                <w:color w:val="000000"/>
-              </w:rPr>
-            </w:pPr>
-          </w:p>
-          <w:p>
-            <w:pPr>
-              <w:pStyle w:val="ListParagraph"/>
-              <w:numPr>
-                <w:ilvl w:val="0"/>
-                <w:numId w:val="0"/>
-              </w:numPr>
-              <w:rPr>
-                <w:b/>
-                <w:color w:val="000000"/>
-              </w:rPr>
-            </w:pPr>
-          </w:p>
-          <w:p>
-            <w:pPr>
-              <w:pStyle w:val="ListParagraph"/>
-              <w:numPr>
-                <w:ilvl w:val="0"/>
-                <w:numId w:val="0"/>
-              </w:numPr>
-              <w:rPr>
-                <w:b/>
-                <w:color w:val="000000"/>
-              </w:rPr>
-            </w:pPr>
-          </w:p>
-          <w:p>
-            <w:pPr>
-              <w:pStyle w:val="ListParagraph"/>
-              <w:numPr>
-                <w:ilvl w:val="0"/>
-                <w:numId w:val="0"/>
-              </w:numPr>
-              <w:rPr>
-                <w:b/>
-                <w:color w:val="000000"/>
-              </w:rPr>
-            </w:pPr>
-          </w:p>
-          <w:p>
-            <w:pPr>
-              <w:pStyle w:val="ListParagraph"/>
-              <w:numPr>
-                <w:ilvl w:val="0"/>
-                <w:numId w:val="0"/>
-              </w:numPr>
-              <w:rPr>
-                <w:b/>
-                <w:color w:val="000000"/>
-              </w:rPr>
-            </w:pPr>
-          </w:p>
-          <w:p>
-            <w:pPr>
-              <w:pStyle w:val="ListParagraph"/>
-              <w:numPr>
-                <w:ilvl w:val="0"/>
-                <w:numId w:val="0"/>
-              </w:numPr>
-              <w:rPr>
-                <w:b/>
-                <w:color w:val="000000"/>
-              </w:rPr>
-            </w:pPr>
-          </w:p>
-          <w:p>
-            <w:pPr>
-              <w:pStyle w:val="ListParagraph"/>
-              <w:numPr>
-                <w:ilvl w:val="0"/>
-                <w:numId w:val="0"/>
-              </w:numPr>
-              <w:rPr>
-                <w:b/>
-                <w:color w:val="000000"/>
-              </w:rPr>
-            </w:pPr>
-          </w:p>
-          <w:p>
-            <w:pPr>
-              <w:pStyle w:val="ListParagraph"/>
-              <w:numPr>
-                <w:ilvl w:val="0"/>
-                <w:numId w:val="0"/>
-              </w:numPr>
-              <w:rPr>
-                <w:b/>
-                <w:color w:val="000000"/>
-              </w:rPr>
-            </w:pPr>
-          </w:p>
-          <w:p>
-            <w:pPr>
-              <w:pStyle w:val="ListParagraph"/>
-              <w:numPr>
-                <w:ilvl w:val="0"/>
-                <w:numId w:val="0"/>
-              </w:numPr>
-              <w:rPr>
-                <w:b/>
-                <w:color w:val="000000"/>
-              </w:rPr>
-            </w:pPr>
-          </w:p>
-          <w:p>
-            <w:pPr>
-              <w:pStyle w:val="ListParagraph"/>
-              <w:numPr>
-                <w:ilvl w:val="0"/>
-                <w:numId w:val="0"/>
-              </w:numPr>
-              <w:rPr>
-                <w:b/>
-                <w:color w:val="000000"/>
-              </w:rPr>
-            </w:pPr>
-          </w:p>
-          <w:p>
-            <w:pPr>
-              <w:pStyle w:val="ListParagraph"/>
-              <w:numPr>
-                <w:ilvl w:val="0"/>
-                <w:numId w:val="0"/>
-              </w:numPr>
-              <w:rPr>
-                <w:b/>
-                <w:color w:val="000000"/>
-              </w:rPr>
-            </w:pPr>
           </w:p>
           <w:p>
             <w:pPr>
@@ -3260,17 +3923,44 @@
                 <w:lang w:val="en-US" w:eastAsia="en-US"/>
               </w:rPr>
             </w:pPr>
+          </w:p>
+        </w:tc>
+      </w:tr>
+      <w:tr>
+        <w:tc>
+          <w:tcPr>
+            <w:tcW w:w="4852" w:type="dxa"/>
+            <w:gridSpan w:val="2"/>
+            <w:tcBorders>
+              <w:top w:val="nil"/>
+              <w:left w:val="nil"/>
+              <w:bottom w:val="nil"/>
+              <w:right w:val="nil"/>
+            </w:tcBorders>
+          </w:tcPr>
+          <w:p>
+            <w:pPr>
+              <w:pStyle w:val="ListParagraph"/>
+              <w:numPr>
+                <w:ilvl w:val="0"/>
+                <w:numId w:val="0"/>
+              </w:numPr>
+              <w:jc w:val="both"/>
+              <w:rPr>
+                <w:noProof/>
+                <w:lang w:val="en-US" w:eastAsia="en-US"/>
+              </w:rPr>
+            </w:pPr>
             <w:r>
               <w:rPr>
                 <w:noProof/>
                 <w:lang w:val="en-US" w:eastAsia="en-US"/>
               </w:rPr>
-              <w:lastRenderedPageBreak/>
               <w:drawing>
-                <wp:inline distT="0" distB="0" distL="0" distR="0" wp14:anchorId="04230EB5" wp14:editId="4FF7E0C3">
-                  <wp:extent cx="2736991" cy="2844946"/>
+                <wp:inline distT="0" distB="0" distL="0" distR="0" wp14:anchorId="3BDFE071" wp14:editId="5AF18401">
+                  <wp:extent cx="2984653" cy="3778444"/>
                   <wp:effectExtent l="0" t="0" r="6350" b="0"/>
-                  <wp:docPr id="12" name="Picture 12"/>
+                  <wp:docPr id="2" name="Picture 2"/>
                   <wp:cNvGraphicFramePr>
                     <a:graphicFrameLocks xmlns:a="http://schemas.openxmlformats.org/drawingml/2006/main" noChangeAspect="1"/>
                   </wp:cNvGraphicFramePr>
@@ -3290,7 +3980,7 @@
                         <pic:spPr>
                           <a:xfrm>
                             <a:off x="0" y="0"/>
-                            <a:ext cx="2736991" cy="2844946"/>
+                            <a:ext cx="2984653" cy="3778444"/>
                           </a:xfrm>
                           <a:prstGeom prst="rect">
                             <a:avLst/>
@@ -3303,586 +3993,10 @@
               </w:drawing>
             </w:r>
           </w:p>
-          <w:p>
-            <w:pPr>
-              <w:pStyle w:val="ListParagraph"/>
-              <w:numPr>
-                <w:ilvl w:val="0"/>
-                <w:numId w:val="0"/>
-              </w:numPr>
-              <w:jc w:val="both"/>
-              <w:rPr>
-                <w:noProof/>
-                <w:lang w:val="en-US" w:eastAsia="en-US"/>
-              </w:rPr>
-            </w:pPr>
-          </w:p>
-          <w:p>
-            <w:pPr>
-              <w:pStyle w:val="ListParagraph"/>
-              <w:numPr>
-                <w:ilvl w:val="0"/>
-                <w:numId w:val="0"/>
-              </w:numPr>
-              <w:jc w:val="both"/>
-              <w:rPr>
-                <w:noProof/>
-                <w:lang w:val="en-US" w:eastAsia="en-US"/>
-              </w:rPr>
-            </w:pPr>
-          </w:p>
-          <w:p>
-            <w:pPr>
-              <w:pStyle w:val="ListParagraph"/>
-              <w:numPr>
-                <w:ilvl w:val="0"/>
-                <w:numId w:val="0"/>
-              </w:numPr>
-              <w:jc w:val="both"/>
-              <w:rPr>
-                <w:noProof/>
-                <w:lang w:val="en-US" w:eastAsia="en-US"/>
-              </w:rPr>
-            </w:pPr>
-          </w:p>
-          <w:p>
-            <w:pPr>
-              <w:pStyle w:val="ListParagraph"/>
-              <w:numPr>
-                <w:ilvl w:val="0"/>
-                <w:numId w:val="0"/>
-              </w:numPr>
-              <w:jc w:val="both"/>
-              <w:rPr>
-                <w:noProof/>
-                <w:lang w:val="en-US" w:eastAsia="en-US"/>
-              </w:rPr>
-            </w:pPr>
-          </w:p>
-          <w:p>
-            <w:pPr>
-              <w:pStyle w:val="ListParagraph"/>
-              <w:numPr>
-                <w:ilvl w:val="0"/>
-                <w:numId w:val="0"/>
-              </w:numPr>
-              <w:jc w:val="both"/>
-              <w:rPr>
-                <w:noProof/>
-                <w:lang w:val="en-US" w:eastAsia="en-US"/>
-              </w:rPr>
-            </w:pPr>
-          </w:p>
-          <w:p>
-            <w:pPr>
-              <w:pStyle w:val="ListParagraph"/>
-              <w:numPr>
-                <w:ilvl w:val="0"/>
-                <w:numId w:val="0"/>
-              </w:numPr>
-              <w:jc w:val="both"/>
-              <w:rPr>
-                <w:noProof/>
-                <w:lang w:val="en-US" w:eastAsia="en-US"/>
-              </w:rPr>
-            </w:pPr>
-          </w:p>
-          <w:p>
-            <w:pPr>
-              <w:pStyle w:val="ListParagraph"/>
-              <w:numPr>
-                <w:ilvl w:val="0"/>
-                <w:numId w:val="0"/>
-              </w:numPr>
-              <w:jc w:val="both"/>
-              <w:rPr>
-                <w:noProof/>
-                <w:lang w:val="en-US" w:eastAsia="en-US"/>
-              </w:rPr>
-            </w:pPr>
-          </w:p>
-          <w:p>
-            <w:pPr>
-              <w:pStyle w:val="ListParagraph"/>
-              <w:numPr>
-                <w:ilvl w:val="0"/>
-                <w:numId w:val="0"/>
-              </w:numPr>
-              <w:jc w:val="both"/>
-              <w:rPr>
-                <w:noProof/>
-                <w:lang w:val="en-US" w:eastAsia="en-US"/>
-              </w:rPr>
-            </w:pPr>
-          </w:p>
-          <w:p>
-            <w:pPr>
-              <w:pStyle w:val="ListParagraph"/>
-              <w:numPr>
-                <w:ilvl w:val="0"/>
-                <w:numId w:val="0"/>
-              </w:numPr>
-              <w:jc w:val="both"/>
-              <w:rPr>
-                <w:noProof/>
-                <w:lang w:val="en-US" w:eastAsia="en-US"/>
-              </w:rPr>
-            </w:pPr>
-          </w:p>
-          <w:p>
-            <w:pPr>
-              <w:pStyle w:val="ListParagraph"/>
-              <w:numPr>
-                <w:ilvl w:val="0"/>
-                <w:numId w:val="0"/>
-              </w:numPr>
-              <w:jc w:val="both"/>
-              <w:rPr>
-                <w:noProof/>
-                <w:lang w:val="en-US" w:eastAsia="en-US"/>
-              </w:rPr>
-            </w:pPr>
-          </w:p>
-          <w:p>
-            <w:pPr>
-              <w:pStyle w:val="ListParagraph"/>
-              <w:numPr>
-                <w:ilvl w:val="0"/>
-                <w:numId w:val="0"/>
-              </w:numPr>
-              <w:jc w:val="both"/>
-              <w:rPr>
-                <w:noProof/>
-                <w:lang w:val="en-US" w:eastAsia="en-US"/>
-              </w:rPr>
-            </w:pPr>
-          </w:p>
-          <w:p>
-            <w:pPr>
-              <w:pStyle w:val="ListParagraph"/>
-              <w:numPr>
-                <w:ilvl w:val="0"/>
-                <w:numId w:val="0"/>
-              </w:numPr>
-              <w:jc w:val="both"/>
-              <w:rPr>
-                <w:noProof/>
-                <w:lang w:val="en-US" w:eastAsia="en-US"/>
-              </w:rPr>
-            </w:pPr>
-          </w:p>
-          <w:p>
-            <w:pPr>
-              <w:pStyle w:val="ListParagraph"/>
-              <w:numPr>
-                <w:ilvl w:val="0"/>
-                <w:numId w:val="0"/>
-              </w:numPr>
-              <w:jc w:val="both"/>
-              <w:rPr>
-                <w:noProof/>
-                <w:lang w:val="en-US" w:eastAsia="en-US"/>
-              </w:rPr>
-            </w:pPr>
-          </w:p>
-          <w:p>
-            <w:pPr>
-              <w:pStyle w:val="ListParagraph"/>
-              <w:numPr>
-                <w:ilvl w:val="0"/>
-                <w:numId w:val="0"/>
-              </w:numPr>
-              <w:jc w:val="both"/>
-              <w:rPr>
-                <w:noProof/>
-                <w:lang w:val="en-US" w:eastAsia="en-US"/>
-              </w:rPr>
-            </w:pPr>
-          </w:p>
-          <w:p>
-            <w:pPr>
-              <w:pStyle w:val="ListParagraph"/>
-              <w:numPr>
-                <w:ilvl w:val="0"/>
-                <w:numId w:val="0"/>
-              </w:numPr>
-              <w:jc w:val="both"/>
-              <w:rPr>
-                <w:noProof/>
-                <w:lang w:val="en-US" w:eastAsia="en-US"/>
-              </w:rPr>
-            </w:pPr>
-          </w:p>
-          <w:p>
-            <w:pPr>
-              <w:pStyle w:val="ListParagraph"/>
-              <w:numPr>
-                <w:ilvl w:val="0"/>
-                <w:numId w:val="0"/>
-              </w:numPr>
-              <w:jc w:val="both"/>
-              <w:rPr>
-                <w:noProof/>
-                <w:lang w:val="en-US" w:eastAsia="en-US"/>
-              </w:rPr>
-            </w:pPr>
-          </w:p>
-          <w:p>
-            <w:pPr>
-              <w:pStyle w:val="ListParagraph"/>
-              <w:numPr>
-                <w:ilvl w:val="0"/>
-                <w:numId w:val="0"/>
-              </w:numPr>
-              <w:jc w:val="both"/>
-              <w:rPr>
-                <w:noProof/>
-                <w:lang w:val="en-US" w:eastAsia="en-US"/>
-              </w:rPr>
-            </w:pPr>
-          </w:p>
-          <w:p>
-            <w:pPr>
-              <w:pStyle w:val="ListParagraph"/>
-              <w:numPr>
-                <w:ilvl w:val="0"/>
-                <w:numId w:val="0"/>
-              </w:numPr>
-              <w:jc w:val="both"/>
-              <w:rPr>
-                <w:noProof/>
-                <w:lang w:val="en-US" w:eastAsia="en-US"/>
-              </w:rPr>
-            </w:pPr>
-          </w:p>
-          <w:p>
-            <w:pPr>
-              <w:pStyle w:val="ListParagraph"/>
-              <w:numPr>
-                <w:ilvl w:val="0"/>
-                <w:numId w:val="0"/>
-              </w:numPr>
-              <w:jc w:val="both"/>
-              <w:rPr>
-                <w:noProof/>
-                <w:lang w:val="en-US" w:eastAsia="en-US"/>
-              </w:rPr>
-            </w:pPr>
-          </w:p>
-          <w:p>
-            <w:pPr>
-              <w:pStyle w:val="ListParagraph"/>
-              <w:numPr>
-                <w:ilvl w:val="0"/>
-                <w:numId w:val="0"/>
-              </w:numPr>
-              <w:jc w:val="both"/>
-              <w:rPr>
-                <w:noProof/>
-                <w:lang w:val="en-US" w:eastAsia="en-US"/>
-              </w:rPr>
-            </w:pPr>
-          </w:p>
-          <w:p>
-            <w:pPr>
-              <w:pStyle w:val="ListParagraph"/>
-              <w:numPr>
-                <w:ilvl w:val="0"/>
-                <w:numId w:val="0"/>
-              </w:numPr>
-              <w:jc w:val="both"/>
-              <w:rPr>
-                <w:noProof/>
-                <w:lang w:val="en-US" w:eastAsia="en-US"/>
-              </w:rPr>
-            </w:pPr>
-          </w:p>
-          <w:p>
-            <w:pPr>
-              <w:pStyle w:val="ListParagraph"/>
-              <w:numPr>
-                <w:ilvl w:val="0"/>
-                <w:numId w:val="0"/>
-              </w:numPr>
-              <w:jc w:val="both"/>
-              <w:rPr>
-                <w:noProof/>
-                <w:lang w:val="en-US" w:eastAsia="en-US"/>
-              </w:rPr>
-            </w:pPr>
-          </w:p>
-          <w:p>
-            <w:pPr>
-              <w:pStyle w:val="ListParagraph"/>
-              <w:numPr>
-                <w:ilvl w:val="0"/>
-                <w:numId w:val="0"/>
-              </w:numPr>
-              <w:jc w:val="both"/>
-              <w:rPr>
-                <w:noProof/>
-                <w:lang w:val="en-US" w:eastAsia="en-US"/>
-              </w:rPr>
-            </w:pPr>
-          </w:p>
-          <w:p>
-            <w:pPr>
-              <w:pStyle w:val="ListParagraph"/>
-              <w:numPr>
-                <w:ilvl w:val="0"/>
-                <w:numId w:val="0"/>
-              </w:numPr>
-              <w:jc w:val="both"/>
-              <w:rPr>
-                <w:noProof/>
-                <w:lang w:val="en-US" w:eastAsia="en-US"/>
-              </w:rPr>
-            </w:pPr>
-          </w:p>
-          <w:p>
-            <w:pPr>
-              <w:pStyle w:val="ListParagraph"/>
-              <w:numPr>
-                <w:ilvl w:val="0"/>
-                <w:numId w:val="0"/>
-              </w:numPr>
-              <w:jc w:val="both"/>
-              <w:rPr>
-                <w:noProof/>
-                <w:lang w:val="en-US" w:eastAsia="en-US"/>
-              </w:rPr>
-            </w:pPr>
-          </w:p>
-          <w:p>
-            <w:pPr>
-              <w:pStyle w:val="ListParagraph"/>
-              <w:numPr>
-                <w:ilvl w:val="0"/>
-                <w:numId w:val="0"/>
-              </w:numPr>
-              <w:jc w:val="both"/>
-              <w:rPr>
-                <w:noProof/>
-                <w:lang w:val="en-US" w:eastAsia="en-US"/>
-              </w:rPr>
-            </w:pPr>
-          </w:p>
-          <w:p>
-            <w:pPr>
-              <w:pStyle w:val="ListParagraph"/>
-              <w:numPr>
-                <w:ilvl w:val="0"/>
-                <w:numId w:val="0"/>
-              </w:numPr>
-              <w:jc w:val="both"/>
-              <w:rPr>
-                <w:noProof/>
-                <w:lang w:val="en-US" w:eastAsia="en-US"/>
-              </w:rPr>
-            </w:pPr>
-          </w:p>
-          <w:p>
-            <w:pPr>
-              <w:pStyle w:val="ListParagraph"/>
-              <w:numPr>
-                <w:ilvl w:val="0"/>
-                <w:numId w:val="0"/>
-              </w:numPr>
-              <w:jc w:val="both"/>
-              <w:rPr>
-                <w:noProof/>
-                <w:lang w:val="en-US" w:eastAsia="en-US"/>
-              </w:rPr>
-            </w:pPr>
-          </w:p>
-          <w:p>
-            <w:pPr>
-              <w:pStyle w:val="ListParagraph"/>
-              <w:numPr>
-                <w:ilvl w:val="0"/>
-                <w:numId w:val="0"/>
-              </w:numPr>
-              <w:jc w:val="both"/>
-              <w:rPr>
-                <w:noProof/>
-                <w:lang w:val="en-US" w:eastAsia="en-US"/>
-              </w:rPr>
-            </w:pPr>
-          </w:p>
-          <w:p>
-            <w:pPr>
-              <w:pStyle w:val="ListParagraph"/>
-              <w:numPr>
-                <w:ilvl w:val="0"/>
-                <w:numId w:val="0"/>
-              </w:numPr>
-              <w:jc w:val="both"/>
-              <w:rPr>
-                <w:noProof/>
-                <w:lang w:val="en-US" w:eastAsia="en-US"/>
-              </w:rPr>
-            </w:pPr>
-          </w:p>
-          <w:p>
-            <w:pPr>
-              <w:pStyle w:val="ListParagraph"/>
-              <w:numPr>
-                <w:ilvl w:val="0"/>
-                <w:numId w:val="0"/>
-              </w:numPr>
-              <w:jc w:val="both"/>
-              <w:rPr>
-                <w:noProof/>
-                <w:lang w:val="en-US" w:eastAsia="en-US"/>
-              </w:rPr>
-            </w:pPr>
-          </w:p>
-          <w:p>
-            <w:pPr>
-              <w:pStyle w:val="ListParagraph"/>
-              <w:numPr>
-                <w:ilvl w:val="0"/>
-                <w:numId w:val="0"/>
-              </w:numPr>
-              <w:jc w:val="both"/>
-              <w:rPr>
-                <w:noProof/>
-                <w:lang w:val="en-US" w:eastAsia="en-US"/>
-              </w:rPr>
-            </w:pPr>
-          </w:p>
-          <w:p>
-            <w:pPr>
-              <w:pStyle w:val="ListParagraph"/>
-              <w:numPr>
-                <w:ilvl w:val="0"/>
-                <w:numId w:val="0"/>
-              </w:numPr>
-              <w:jc w:val="both"/>
-              <w:rPr>
-                <w:noProof/>
-                <w:lang w:val="en-US" w:eastAsia="en-US"/>
-              </w:rPr>
-            </w:pPr>
-          </w:p>
-          <w:p>
-            <w:pPr>
-              <w:pStyle w:val="ListParagraph"/>
-              <w:numPr>
-                <w:ilvl w:val="0"/>
-                <w:numId w:val="0"/>
-              </w:numPr>
-              <w:jc w:val="both"/>
-              <w:rPr>
-                <w:noProof/>
-                <w:lang w:val="en-US" w:eastAsia="en-US"/>
-              </w:rPr>
-            </w:pPr>
-          </w:p>
-          <w:p>
-            <w:pPr>
-              <w:pStyle w:val="ListParagraph"/>
-              <w:numPr>
-                <w:ilvl w:val="0"/>
-                <w:numId w:val="0"/>
-              </w:numPr>
-              <w:jc w:val="both"/>
-              <w:rPr>
-                <w:noProof/>
-                <w:lang w:val="en-US" w:eastAsia="en-US"/>
-              </w:rPr>
-            </w:pPr>
-          </w:p>
-          <w:p>
-            <w:pPr>
-              <w:pStyle w:val="ListParagraph"/>
-              <w:numPr>
-                <w:ilvl w:val="0"/>
-                <w:numId w:val="0"/>
-              </w:numPr>
-              <w:jc w:val="both"/>
-              <w:rPr>
-                <w:noProof/>
-                <w:lang w:val="en-US" w:eastAsia="en-US"/>
-              </w:rPr>
-            </w:pPr>
-          </w:p>
-          <w:p>
-            <w:pPr>
-              <w:pStyle w:val="ListParagraph"/>
-              <w:numPr>
-                <w:ilvl w:val="0"/>
-                <w:numId w:val="0"/>
-              </w:numPr>
-              <w:jc w:val="both"/>
-              <w:rPr>
-                <w:noProof/>
-                <w:lang w:val="en-US" w:eastAsia="en-US"/>
-              </w:rPr>
-            </w:pPr>
-          </w:p>
-          <w:p>
-            <w:pPr>
-              <w:pStyle w:val="ListParagraph"/>
-              <w:numPr>
-                <w:ilvl w:val="0"/>
-                <w:numId w:val="0"/>
-              </w:numPr>
-              <w:jc w:val="both"/>
-              <w:rPr>
-                <w:noProof/>
-                <w:lang w:val="en-US" w:eastAsia="en-US"/>
-              </w:rPr>
-            </w:pPr>
-          </w:p>
-          <w:p>
-            <w:pPr>
-              <w:pStyle w:val="ListParagraph"/>
-              <w:numPr>
-                <w:ilvl w:val="0"/>
-                <w:numId w:val="0"/>
-              </w:numPr>
-              <w:jc w:val="both"/>
-              <w:rPr>
-                <w:noProof/>
-                <w:lang w:val="en-US" w:eastAsia="en-US"/>
-              </w:rPr>
-            </w:pPr>
-          </w:p>
-          <w:p>
-            <w:pPr>
-              <w:pStyle w:val="ListParagraph"/>
-              <w:numPr>
-                <w:ilvl w:val="0"/>
-                <w:numId w:val="0"/>
-              </w:numPr>
-              <w:jc w:val="both"/>
-              <w:rPr>
-                <w:noProof/>
-                <w:lang w:val="en-US" w:eastAsia="en-US"/>
-              </w:rPr>
-            </w:pPr>
-          </w:p>
-          <w:p>
-            <w:pPr>
-              <w:pStyle w:val="ListParagraph"/>
-              <w:numPr>
-                <w:ilvl w:val="0"/>
-                <w:numId w:val="0"/>
-              </w:numPr>
-              <w:jc w:val="both"/>
-              <w:rPr>
-                <w:noProof/>
-                <w:lang w:val="en-US" w:eastAsia="en-US"/>
-              </w:rPr>
-            </w:pPr>
-          </w:p>
         </w:tc>
-      </w:tr>
-      <w:tr>
         <w:tc>
           <w:tcPr>
-            <w:tcW w:w="3026" w:type="dxa"/>
+            <w:tcW w:w="4852" w:type="dxa"/>
             <w:tcBorders>
               <w:top w:val="nil"/>
               <w:left w:val="nil"/>
@@ -3897,95 +4011,22 @@
                 <w:ilvl w:val="0"/>
                 <w:numId w:val="0"/>
               </w:numPr>
-              <w:rPr>
-                <w:b/>
-                <w:color w:val="000000"/>
+              <w:jc w:val="both"/>
+              <w:rPr>
+                <w:noProof/>
+                <w:lang w:val="en-US" w:eastAsia="en-US"/>
               </w:rPr>
             </w:pPr>
             <w:r>
               <w:rPr>
-                <w:b/>
-                <w:color w:val="000000"/>
-              </w:rPr>
-              <w:t>Initiate Patent Application</w:t>
-            </w:r>
-          </w:p>
-          <w:p>
-            <w:pPr>
-              <w:pStyle w:val="ListParagraph"/>
-              <w:numPr>
-                <w:ilvl w:val="0"/>
-                <w:numId w:val="0"/>
-              </w:numPr>
-              <w:rPr>
-                <w:b/>
-                <w:color w:val="000000"/>
-              </w:rPr>
-            </w:pPr>
-          </w:p>
-        </w:tc>
-        <w:tc>
-          <w:tcPr>
-            <w:tcW w:w="6678" w:type="dxa"/>
-            <w:gridSpan w:val="2"/>
-            <w:tcBorders>
-              <w:top w:val="nil"/>
-              <w:left w:val="nil"/>
-              <w:bottom w:val="nil"/>
-              <w:right w:val="nil"/>
-            </w:tcBorders>
-          </w:tcPr>
-          <w:p>
-            <w:pPr>
-              <w:pStyle w:val="ListParagraph"/>
-              <w:numPr>
-                <w:ilvl w:val="0"/>
-                <w:numId w:val="0"/>
-              </w:numPr>
-              <w:jc w:val="both"/>
-              <w:rPr>
-                <w:noProof/>
-                <w:lang w:val="en-US" w:eastAsia="en-US"/>
-              </w:rPr>
-            </w:pPr>
-          </w:p>
-        </w:tc>
-      </w:tr>
-      <w:tr>
-        <w:tc>
-          <w:tcPr>
-            <w:tcW w:w="4852" w:type="dxa"/>
-            <w:gridSpan w:val="2"/>
-            <w:tcBorders>
-              <w:top w:val="nil"/>
-              <w:left w:val="nil"/>
-              <w:bottom w:val="nil"/>
-              <w:right w:val="nil"/>
-            </w:tcBorders>
-          </w:tcPr>
-          <w:p>
-            <w:pPr>
-              <w:pStyle w:val="ListParagraph"/>
-              <w:numPr>
-                <w:ilvl w:val="0"/>
-                <w:numId w:val="0"/>
-              </w:numPr>
-              <w:jc w:val="both"/>
-              <w:rPr>
-                <w:noProof/>
-                <w:lang w:val="en-US" w:eastAsia="en-US"/>
-              </w:rPr>
-            </w:pPr>
-            <w:r>
-              <w:rPr>
                 <w:noProof/>
                 <w:lang w:val="en-US" w:eastAsia="en-US"/>
               </w:rPr>
               <w:drawing>
-                <wp:inline distT="0" distB="0" distL="0" distR="0" wp14:anchorId="3BDFE071" wp14:editId="5AF18401">
+                <wp:inline distT="0" distB="0" distL="0" distR="0" wp14:anchorId="223759DF" wp14:editId="137BCB1F">
                   <wp:extent cx="2984653" cy="3778444"/>
                   <wp:effectExtent l="0" t="0" r="6350" b="0"/>
-                  <wp:docPr id="2" name="Picture 2"/>
+                  <wp:docPr id="3" name="Picture 3"/>
                   <wp:cNvGraphicFramePr>
                     <a:graphicFrameLocks xmlns:a="http://schemas.openxmlformats.org/drawingml/2006/main" noChangeAspect="1"/>
                   </wp:cNvGraphicFramePr>
@@ -4019,9 +4060,12 @@
             </w:r>
           </w:p>
         </w:tc>
+      </w:tr>
+      <w:tr>
         <w:tc>
           <w:tcPr>
             <w:tcW w:w="4852" w:type="dxa"/>
+            <w:gridSpan w:val="2"/>
             <w:tcBorders>
               <w:top w:val="nil"/>
               <w:left w:val="nil"/>
@@ -4048,10 +4092,10 @@
                 <w:lang w:val="en-US" w:eastAsia="en-US"/>
               </w:rPr>
               <w:drawing>
-                <wp:inline distT="0" distB="0" distL="0" distR="0" wp14:anchorId="223759DF" wp14:editId="137BCB1F">
+                <wp:inline distT="0" distB="0" distL="0" distR="0" wp14:anchorId="3B630F64" wp14:editId="486271DA">
                   <wp:extent cx="2984653" cy="3778444"/>
                   <wp:effectExtent l="0" t="0" r="6350" b="0"/>
-                  <wp:docPr id="3" name="Picture 3"/>
+                  <wp:docPr id="6" name="Picture 6"/>
                   <wp:cNvGraphicFramePr>
                     <a:graphicFrameLocks xmlns:a="http://schemas.openxmlformats.org/drawingml/2006/main" noChangeAspect="1"/>
                   </wp:cNvGraphicFramePr>
@@ -4085,12 +4129,9 @@
             </w:r>
           </w:p>
         </w:tc>
-      </w:tr>
-      <w:tr>
         <w:tc>
           <w:tcPr>
             <w:tcW w:w="4852" w:type="dxa"/>
-            <w:gridSpan w:val="2"/>
             <w:tcBorders>
               <w:top w:val="nil"/>
               <w:left w:val="nil"/>
@@ -4117,10 +4158,10 @@
                 <w:lang w:val="en-US" w:eastAsia="en-US"/>
               </w:rPr>
               <w:drawing>
-                <wp:inline distT="0" distB="0" distL="0" distR="0" wp14:anchorId="3B630F64" wp14:editId="486271DA">
+                <wp:inline distT="0" distB="0" distL="0" distR="0" wp14:anchorId="0E86D1D0" wp14:editId="2B47DA85">
                   <wp:extent cx="2984653" cy="3778444"/>
                   <wp:effectExtent l="0" t="0" r="6350" b="0"/>
-                  <wp:docPr id="6" name="Picture 6"/>
+                  <wp:docPr id="7" name="Picture 7"/>
                   <wp:cNvGraphicFramePr>
                     <a:graphicFrameLocks xmlns:a="http://schemas.openxmlformats.org/drawingml/2006/main" noChangeAspect="1"/>
                   </wp:cNvGraphicFramePr>
@@ -4154,9 +4195,12 @@
             </w:r>
           </w:p>
         </w:tc>
+      </w:tr>
+      <w:tr>
         <w:tc>
           <w:tcPr>
             <w:tcW w:w="4852" w:type="dxa"/>
+            <w:gridSpan w:val="2"/>
             <w:tcBorders>
               <w:top w:val="nil"/>
               <w:left w:val="nil"/>
@@ -4182,11 +4226,12 @@
                 <w:noProof/>
                 <w:lang w:val="en-US" w:eastAsia="en-US"/>
               </w:rPr>
+              <w:lastRenderedPageBreak/>
               <w:drawing>
-                <wp:inline distT="0" distB="0" distL="0" distR="0" wp14:anchorId="0E86D1D0" wp14:editId="2B47DA85">
+                <wp:inline distT="0" distB="0" distL="0" distR="0" wp14:anchorId="49061FC9" wp14:editId="02EF5CA6">
                   <wp:extent cx="2984653" cy="3778444"/>
                   <wp:effectExtent l="0" t="0" r="6350" b="0"/>
-                  <wp:docPr id="7" name="Picture 7"/>
+                  <wp:docPr id="8" name="Picture 8"/>
                   <wp:cNvGraphicFramePr>
                     <a:graphicFrameLocks xmlns:a="http://schemas.openxmlformats.org/drawingml/2006/main" noChangeAspect="1"/>
                   </wp:cNvGraphicFramePr>
@@ -4220,12 +4265,9 @@
             </w:r>
           </w:p>
         </w:tc>
-      </w:tr>
-      <w:tr>
         <w:tc>
           <w:tcPr>
             <w:tcW w:w="4852" w:type="dxa"/>
-            <w:gridSpan w:val="2"/>
             <w:tcBorders>
               <w:top w:val="nil"/>
               <w:left w:val="nil"/>
@@ -4251,12 +4293,11 @@
                 <w:noProof/>
                 <w:lang w:val="en-US" w:eastAsia="en-US"/>
               </w:rPr>
-              <w:lastRenderedPageBreak/>
               <w:drawing>
-                <wp:inline distT="0" distB="0" distL="0" distR="0" wp14:anchorId="49061FC9" wp14:editId="02EF5CA6">
+                <wp:inline distT="0" distB="0" distL="0" distR="0" wp14:anchorId="6DDDAF93" wp14:editId="597FF2BC">
                   <wp:extent cx="2984653" cy="3778444"/>
                   <wp:effectExtent l="0" t="0" r="6350" b="0"/>
-                  <wp:docPr id="8" name="Picture 8"/>
+                  <wp:docPr id="14" name="Picture 14"/>
                   <wp:cNvGraphicFramePr>
                     <a:graphicFrameLocks xmlns:a="http://schemas.openxmlformats.org/drawingml/2006/main" noChangeAspect="1"/>
                   </wp:cNvGraphicFramePr>
@@ -4290,9 +4331,12 @@
             </w:r>
           </w:p>
         </w:tc>
+      </w:tr>
+      <w:tr>
         <w:tc>
           <w:tcPr>
             <w:tcW w:w="4852" w:type="dxa"/>
+            <w:gridSpan w:val="2"/>
             <w:tcBorders>
               <w:top w:val="nil"/>
               <w:left w:val="nil"/>
@@ -4319,10 +4363,10 @@
                 <w:lang w:val="en-US" w:eastAsia="en-US"/>
               </w:rPr>
               <w:drawing>
-                <wp:inline distT="0" distB="0" distL="0" distR="0" wp14:anchorId="6DDDAF93" wp14:editId="597FF2BC">
+                <wp:inline distT="0" distB="0" distL="0" distR="0" wp14:anchorId="4F71B5B4" wp14:editId="45181C73">
                   <wp:extent cx="2984653" cy="3778444"/>
                   <wp:effectExtent l="0" t="0" r="6350" b="0"/>
-                  <wp:docPr id="14" name="Picture 14"/>
+                  <wp:docPr id="15" name="Picture 15"/>
                   <wp:cNvGraphicFramePr>
                     <a:graphicFrameLocks xmlns:a="http://schemas.openxmlformats.org/drawingml/2006/main" noChangeAspect="1"/>
                   </wp:cNvGraphicFramePr>
@@ -4356,12 +4400,9 @@
             </w:r>
           </w:p>
         </w:tc>
-      </w:tr>
-      <w:tr>
         <w:tc>
           <w:tcPr>
             <w:tcW w:w="4852" w:type="dxa"/>
-            <w:gridSpan w:val="2"/>
             <w:tcBorders>
               <w:top w:val="nil"/>
               <w:left w:val="nil"/>
@@ -4388,10 +4429,10 @@
                 <w:lang w:val="en-US" w:eastAsia="en-US"/>
               </w:rPr>
               <w:drawing>
-                <wp:inline distT="0" distB="0" distL="0" distR="0" wp14:anchorId="4F71B5B4" wp14:editId="45181C73">
+                <wp:inline distT="0" distB="0" distL="0" distR="0" wp14:anchorId="3C78747B" wp14:editId="7665FD89">
                   <wp:extent cx="2984653" cy="3778444"/>
                   <wp:effectExtent l="0" t="0" r="6350" b="0"/>
-                  <wp:docPr id="15" name="Picture 15"/>
+                  <wp:docPr id="16" name="Picture 16"/>
                   <wp:cNvGraphicFramePr>
                     <a:graphicFrameLocks xmlns:a="http://schemas.openxmlformats.org/drawingml/2006/main" noChangeAspect="1"/>
                   </wp:cNvGraphicFramePr>
@@ -4425,72 +4466,6 @@
             </w:r>
           </w:p>
         </w:tc>
-        <w:tc>
-          <w:tcPr>
-            <w:tcW w:w="4852" w:type="dxa"/>
-            <w:tcBorders>
-              <w:top w:val="nil"/>
-              <w:left w:val="nil"/>
-              <w:bottom w:val="nil"/>
-              <w:right w:val="nil"/>
-            </w:tcBorders>
-          </w:tcPr>
-          <w:p>
-            <w:pPr>
-              <w:pStyle w:val="ListParagraph"/>
-              <w:numPr>
-                <w:ilvl w:val="0"/>
-                <w:numId w:val="0"/>
-              </w:numPr>
-              <w:jc w:val="both"/>
-              <w:rPr>
-                <w:noProof/>
-                <w:lang w:val="en-US" w:eastAsia="en-US"/>
-              </w:rPr>
-            </w:pPr>
-            <w:r>
-              <w:rPr>
-                <w:noProof/>
-                <w:lang w:val="en-US" w:eastAsia="en-US"/>
-              </w:rPr>
-              <w:drawing>
-                <wp:inline distT="0" distB="0" distL="0" distR="0" wp14:anchorId="3C78747B" wp14:editId="7665FD89">
-                  <wp:extent cx="2984653" cy="3778444"/>
-                  <wp:effectExtent l="0" t="0" r="6350" b="0"/>
-                  <wp:docPr id="16" name="Picture 16"/>
-                  <wp:cNvGraphicFramePr>
-                    <a:graphicFrameLocks xmlns:a="http://schemas.openxmlformats.org/drawingml/2006/main" noChangeAspect="1"/>
-                  </wp:cNvGraphicFramePr>
-                  <a:graphic xmlns:a="http://schemas.openxmlformats.org/drawingml/2006/main">
-                    <a:graphicData uri="http://schemas.openxmlformats.org/drawingml/2006/picture">
-                      <pic:pic xmlns:pic="http://schemas.openxmlformats.org/drawingml/2006/picture">
-                        <pic:nvPicPr>
-                          <pic:cNvPr id="1" name=""/>
-                          <pic:cNvPicPr/>
-                        </pic:nvPicPr>
-                        <pic:blipFill>
-                          <a:blip r:embed="rId24"/>
-                          <a:stretch>
-                            <a:fillRect/>
-                          </a:stretch>
-                        </pic:blipFill>
-                        <pic:spPr>
-                          <a:xfrm>
-                            <a:off x="0" y="0"/>
-                            <a:ext cx="2984653" cy="3778444"/>
-                          </a:xfrm>
-                          <a:prstGeom prst="rect">
-                            <a:avLst/>
-                          </a:prstGeom>
-                        </pic:spPr>
-                      </pic:pic>
-                    </a:graphicData>
-                  </a:graphic>
-                </wp:inline>
-              </w:drawing>
-            </w:r>
-          </w:p>
-        </w:tc>
       </w:tr>
       <w:tr>
         <w:tc>
@@ -4538,7 +4513,7 @@
                           <pic:cNvPicPr/>
                         </pic:nvPicPr>
                         <pic:blipFill>
-                          <a:blip r:embed="rId25"/>
+                          <a:blip r:embed="rId24"/>
                           <a:stretch>
                             <a:fillRect/>
                           </a:stretch>
@@ -4670,9 +4645,9 @@
             <o:lock v:ext="edit" aspectratio="t"/>
           </v:shapetype>
           <v:shape id="_x0000_i1025" type="#_x0000_t75" style="width:75.5pt;height:49pt" o:ole="">
-            <v:imagedata r:id="rId26" o:title=""/>
+            <v:imagedata r:id="rId25" o:title=""/>
           </v:shape>
-          <o:OLEObject Type="Embed" ProgID="Excel.Sheet.12" ShapeID="_x0000_i1025" DrawAspect="Icon" ObjectID="_1546688473" r:id="rId27"/>
+          <o:OLEObject Type="Embed" ProgID="Excel.Sheet.12" ShapeID="_x0000_i1025" DrawAspect="Icon" ObjectID="_1547462392" r:id="rId26"/>
         </w:object>
       </w:r>
     </w:p>
@@ -6920,7 +6895,7 @@
 </file>
 
 <file path=customXml/itemProps1.xml><?xml version="1.0" encoding="utf-8"?>
-<ds:datastoreItem xmlns:ds="http://schemas.openxmlformats.org/officeDocument/2006/customXml" ds:itemID="{3E7EFB48-EBD2-4909-8B1D-E227FF7422B6}">
+<ds:datastoreItem xmlns:ds="http://schemas.openxmlformats.org/officeDocument/2006/customXml" ds:itemID="{0BA5282C-3500-4973-A0D2-A48524D099CD}">
   <ds:schemaRefs>
     <ds:schemaRef ds:uri="http://schemas.openxmlformats.org/officeDocument/2006/bibliography"/>
   </ds:schemaRefs>

</xml_diff>